<commit_message>
added sections to notebook.  need to wait until tomorrow to allow Foursquare max quota of 50 premium calls to reset
</commit_message>
<xml_diff>
--- a/Optimized_Rating_Model_PartI.docx
+++ b/Optimized_Rating_Model_PartI.docx
@@ -61,7 +61,16 @@
           <w:b/>
           <w:sz w:val="24"/>
         </w:rPr>
-        <w:t>Introduction / Business Problem:</w:t>
+        <w:t>Introduction</w:t>
+      </w:r>
+      <w:bookmarkStart w:id="0" w:name="_GoBack"/>
+      <w:bookmarkEnd w:id="0"/>
+      <w:r>
+        <w:rPr>
+          <w:b/>
+          <w:sz w:val="24"/>
+        </w:rPr>
+        <w:t>:</w:t>
       </w:r>
     </w:p>
     <w:p>
@@ -101,7 +110,13 @@
         <w:t>project</w:t>
       </w:r>
       <w:r>
-        <w:t xml:space="preserve"> is to define which independent variables to consider in this model.  A/B testing for all potential variables with an incomplete dependent variable would be exhaustive.  Alternatively, we can use K-means clustering to give us more insight into which variables to consider in the final model.  </w:t>
+        <w:t xml:space="preserve"> is to define which independent variables to consider in this model.  A/B testing for all potential variables with an incomplete dependent variable </w:t>
+      </w:r>
+      <w:r>
+        <w:t>could be tedious and incomplete</w:t>
+      </w:r>
+      <w:r>
+        <w:t xml:space="preserve">.  Alternatively, we can use K-means clustering to give us more insight into which variables to consider in the final model.  </w:t>
       </w:r>
     </w:p>
     <w:p/>
@@ -189,19 +204,7 @@
           <w:rPr>
             <w:rStyle w:val="Hyperlink"/>
           </w:rPr>
-          <w:t>www.ffiec</w:t>
-        </w:r>
-        <w:r>
-          <w:rPr>
-            <w:rStyle w:val="Hyperlink"/>
-          </w:rPr>
-          <w:t>.</w:t>
-        </w:r>
-        <w:r>
-          <w:rPr>
-            <w:rStyle w:val="Hyperlink"/>
-          </w:rPr>
-          <w:t>gov/</w:t>
+          <w:t>www.ffiec.gov/</w:t>
         </w:r>
       </w:hyperlink>
       <w:r>
@@ -440,7 +443,40 @@
           <w:iCs w:val="0"/>
           <w:shd w:val="clear" w:color="auto" w:fill="FFFFFF"/>
         </w:rPr>
-        <w:t xml:space="preserve"> affordability according to Foursquare.  The tract of this restaurant has a population of </w:t>
+        <w:t xml:space="preserve"> affordability according to Foursquare.  The tract </w:t>
+      </w:r>
+      <w:r>
+        <w:rPr>
+          <w:rStyle w:val="Emphasis"/>
+          <w:rFonts w:cstheme="minorHAnsi"/>
+          <w:bCs/>
+          <w:i w:val="0"/>
+          <w:iCs w:val="0"/>
+          <w:shd w:val="clear" w:color="auto" w:fill="FFFFFF"/>
+        </w:rPr>
+        <w:t>this restaurant is located in</w:t>
+      </w:r>
+      <w:r>
+        <w:rPr>
+          <w:rStyle w:val="Emphasis"/>
+          <w:rFonts w:cstheme="minorHAnsi"/>
+          <w:bCs/>
+          <w:i w:val="0"/>
+          <w:iCs w:val="0"/>
+          <w:shd w:val="clear" w:color="auto" w:fill="FFFFFF"/>
+        </w:rPr>
+        <w:t xml:space="preserve"> </w:t>
+      </w:r>
+      <w:r>
+        <w:rPr>
+          <w:rStyle w:val="Emphasis"/>
+          <w:rFonts w:cstheme="minorHAnsi"/>
+          <w:bCs/>
+          <w:i w:val="0"/>
+          <w:iCs w:val="0"/>
+          <w:shd w:val="clear" w:color="auto" w:fill="FFFFFF"/>
+        </w:rPr>
+        <w:t xml:space="preserve">has a population of </w:t>
       </w:r>
       <w:r>
         <w:rPr>
@@ -552,8 +588,6 @@
         </w:rPr>
         <w:t xml:space="preserve"> according to FFIEC.</w:t>
       </w:r>
-      <w:bookmarkStart w:id="0" w:name="_GoBack"/>
-      <w:bookmarkEnd w:id="0"/>
     </w:p>
     <w:sectPr>
       <w:pgSz w:w="12240" w:h="15840"/>

</xml_diff>

<commit_message>
Updated report and added Powerpoint
</commit_message>
<xml_diff>
--- a/Optimized_Rating_Model_PartI.docx
+++ b/Optimized_Rating_Model_PartI.docx
@@ -7,6 +7,56 @@
         <w:jc w:val="center"/>
         <w:rPr>
           <w:b/>
+          <w:sz w:val="44"/>
+          <w:szCs w:val="44"/>
+        </w:rPr>
+      </w:pPr>
+      <w:r>
+        <w:rPr>
+          <w:b/>
+          <w:sz w:val="44"/>
+          <w:szCs w:val="44"/>
+        </w:rPr>
+        <w:t xml:space="preserve">Optimized Rating </w:t>
+      </w:r>
+      <w:r>
+        <w:rPr>
+          <w:b/>
+          <w:sz w:val="44"/>
+          <w:szCs w:val="44"/>
+        </w:rPr>
+        <w:t>Model</w:t>
+      </w:r>
+      <w:r>
+        <w:rPr>
+          <w:b/>
+          <w:sz w:val="44"/>
+          <w:szCs w:val="44"/>
+        </w:rPr>
+        <w:t xml:space="preserve"> Part I</w:t>
+      </w:r>
+    </w:p>
+    <w:p>
+      <w:pPr>
+        <w:jc w:val="center"/>
+        <w:rPr>
+          <w:b/>
+          <w:sz w:val="44"/>
+        </w:rPr>
+      </w:pPr>
+      <w:r>
+        <w:rPr>
+          <w:b/>
+          <w:sz w:val="44"/>
+        </w:rPr>
+        <w:t>An Exploratory Analysis</w:t>
+      </w:r>
+    </w:p>
+    <w:p>
+      <w:pPr>
+        <w:jc w:val="center"/>
+        <w:rPr>
+          <w:b/>
           <w:sz w:val="28"/>
         </w:rPr>
       </w:pPr>
@@ -15,37 +65,7 @@
           <w:b/>
           <w:sz w:val="28"/>
         </w:rPr>
-        <w:t xml:space="preserve">Optimized Rating </w:t>
-      </w:r>
-      <w:r>
-        <w:rPr>
-          <w:b/>
-          <w:sz w:val="28"/>
-        </w:rPr>
-        <w:t>Model</w:t>
-      </w:r>
-      <w:r>
-        <w:rPr>
-          <w:b/>
-          <w:sz w:val="28"/>
-        </w:rPr>
-        <w:t xml:space="preserve"> Part I</w:t>
-      </w:r>
-    </w:p>
-    <w:p>
-      <w:pPr>
-        <w:jc w:val="center"/>
-        <w:rPr>
-          <w:b/>
-          <w:sz w:val="28"/>
-        </w:rPr>
-      </w:pPr>
-      <w:r>
-        <w:rPr>
-          <w:b/>
-          <w:sz w:val="28"/>
-        </w:rPr>
-        <w:t>An Exploratory Analysis</w:t>
+        <w:t>Bradley Droegkamp</w:t>
       </w:r>
     </w:p>
     <w:p/>
@@ -53,29 +73,25 @@
       <w:pPr>
         <w:rPr>
           <w:b/>
-          <w:sz w:val="24"/>
-        </w:rPr>
-      </w:pPr>
-      <w:r>
-        <w:rPr>
-          <w:b/>
-          <w:sz w:val="24"/>
-        </w:rPr>
-        <w:t>Introduction</w:t>
+          <w:sz w:val="32"/>
+        </w:rPr>
+      </w:pPr>
+      <w:r>
+        <w:rPr>
+          <w:b/>
+          <w:sz w:val="32"/>
+        </w:rPr>
+        <w:t>Introduction:</w:t>
+      </w:r>
+    </w:p>
+    <w:p>
+      <w:r>
+        <w:t>Before grabbing a bite to eat, restaurant patrons often reference user ratings to make decisions on where they go.  The problem is these raw ratings can at times be incomp</w:t>
       </w:r>
       <w:bookmarkStart w:id="0" w:name="_GoBack"/>
       <w:bookmarkEnd w:id="0"/>
       <w:r>
-        <w:rPr>
-          <w:b/>
-          <w:sz w:val="24"/>
-        </w:rPr>
-        <w:t>:</w:t>
-      </w:r>
-    </w:p>
-    <w:p>
-      <w:r>
-        <w:t xml:space="preserve">Before grabbing a bite to eat, restaurant patrons often reference user ratings to make decisions on where they go.  The problem is these raw ratings can at times be incomplete or biased, which is a disservice to the restaurant owner and the patron.  Foursquare and other clients that publish user ratings for restaurants have interest in building an optimized rating </w:t>
+        <w:t xml:space="preserve">lete or biased, which is a disservice to the restaurant owner and the patron.  Foursquare and other clients that publish user ratings for restaurants have interest in building an optimized rating </w:t>
       </w:r>
       <w:r>
         <w:t>model</w:t>
@@ -124,13 +140,13 @@
       <w:pPr>
         <w:rPr>
           <w:b/>
-          <w:sz w:val="24"/>
-        </w:rPr>
-      </w:pPr>
-      <w:r>
-        <w:rPr>
-          <w:b/>
-          <w:sz w:val="24"/>
+          <w:sz w:val="32"/>
+        </w:rPr>
+      </w:pPr>
+      <w:r>
+        <w:rPr>
+          <w:b/>
+          <w:sz w:val="32"/>
         </w:rPr>
         <w:t>Data:</w:t>
       </w:r>
@@ -161,7 +177,7 @@
       <w:r>
         <w:t>(</w:t>
       </w:r>
-      <w:hyperlink r:id="rId4" w:history="1">
+      <w:hyperlink r:id="rId5" w:history="1">
         <w:r>
           <w:rPr>
             <w:rStyle w:val="Hyperlink"/>
@@ -199,7 +215,7 @@
       <w:r>
         <w:t xml:space="preserve"> (FFIEC - </w:t>
       </w:r>
-      <w:hyperlink r:id="rId5" w:history="1">
+      <w:hyperlink r:id="rId6" w:history="1">
         <w:r>
           <w:rPr>
             <w:rStyle w:val="Hyperlink"/>
@@ -284,7 +300,7 @@
         </w:rPr>
         <w:t xml:space="preserve"> (</w:t>
       </w:r>
-      <w:hyperlink r:id="rId6" w:history="1">
+      <w:hyperlink r:id="rId7" w:history="1">
         <w:r>
           <w:rPr>
             <w:rStyle w:val="Hyperlink"/>
@@ -343,11 +359,6 @@
     <w:p>
       <w:pPr>
         <w:rPr>
-          <w:rFonts w:cstheme="minorHAnsi"/>
-        </w:rPr>
-      </w:pPr>
-      <w:r>
-        <w:rPr>
           <w:rStyle w:val="Emphasis"/>
           <w:rFonts w:cstheme="minorHAnsi"/>
           <w:bCs/>
@@ -355,6 +366,16 @@
           <w:iCs w:val="0"/>
           <w:shd w:val="clear" w:color="auto" w:fill="FFFFFF"/>
         </w:rPr>
+      </w:pPr>
+      <w:r>
+        <w:rPr>
+          <w:rStyle w:val="Emphasis"/>
+          <w:rFonts w:cstheme="minorHAnsi"/>
+          <w:bCs/>
+          <w:i w:val="0"/>
+          <w:iCs w:val="0"/>
+          <w:shd w:val="clear" w:color="auto" w:fill="FFFFFF"/>
+        </w:rPr>
         <w:t xml:space="preserve">For example, one data point is </w:t>
       </w:r>
       <w:r>
@@ -533,7 +554,7 @@
         </w:rPr>
         <w:t xml:space="preserve"> (definitions for income levels here: </w:t>
       </w:r>
-      <w:hyperlink r:id="rId7" w:history="1">
+      <w:hyperlink r:id="rId8" w:history="1">
         <w:r>
           <w:rPr>
             <w:rStyle w:val="Hyperlink"/>
@@ -589,14 +610,2577 @@
         <w:t xml:space="preserve"> according to FFIEC.</w:t>
       </w:r>
     </w:p>
+    <w:p>
+      <w:pPr>
+        <w:rPr>
+          <w:b/>
+          <w:sz w:val="24"/>
+        </w:rPr>
+      </w:pPr>
+    </w:p>
+    <w:p>
+      <w:pPr>
+        <w:rPr>
+          <w:b/>
+          <w:sz w:val="32"/>
+        </w:rPr>
+      </w:pPr>
+    </w:p>
+    <w:p>
+      <w:pPr>
+        <w:rPr>
+          <w:b/>
+          <w:sz w:val="32"/>
+        </w:rPr>
+      </w:pPr>
+    </w:p>
+    <w:p>
+      <w:pPr>
+        <w:rPr>
+          <w:b/>
+          <w:sz w:val="32"/>
+        </w:rPr>
+      </w:pPr>
+    </w:p>
+    <w:p>
+      <w:pPr>
+        <w:rPr>
+          <w:b/>
+          <w:sz w:val="32"/>
+        </w:rPr>
+      </w:pPr>
+    </w:p>
+    <w:p>
+      <w:pPr>
+        <w:rPr>
+          <w:b/>
+          <w:sz w:val="32"/>
+        </w:rPr>
+      </w:pPr>
+    </w:p>
+    <w:p>
+      <w:pPr>
+        <w:rPr>
+          <w:b/>
+          <w:sz w:val="32"/>
+        </w:rPr>
+      </w:pPr>
+    </w:p>
+    <w:p>
+      <w:pPr>
+        <w:rPr>
+          <w:b/>
+          <w:sz w:val="32"/>
+        </w:rPr>
+      </w:pPr>
+    </w:p>
+    <w:p>
+      <w:pPr>
+        <w:rPr>
+          <w:b/>
+          <w:sz w:val="32"/>
+        </w:rPr>
+      </w:pPr>
+      <w:r>
+        <w:rPr>
+          <w:b/>
+          <w:sz w:val="32"/>
+        </w:rPr>
+        <w:t>Methodology</w:t>
+      </w:r>
+      <w:r>
+        <w:rPr>
+          <w:b/>
+          <w:sz w:val="32"/>
+        </w:rPr>
+        <w:t>:</w:t>
+      </w:r>
+    </w:p>
+    <w:p>
+      <w:pPr>
+        <w:pStyle w:val="ListParagraph"/>
+        <w:numPr>
+          <w:ilvl w:val="0"/>
+          <w:numId w:val="2"/>
+        </w:numPr>
+        <w:rPr>
+          <w:rStyle w:val="Emphasis"/>
+          <w:rFonts w:cstheme="minorHAnsi"/>
+          <w:b/>
+          <w:bCs/>
+          <w:i w:val="0"/>
+          <w:iCs w:val="0"/>
+          <w:shd w:val="clear" w:color="auto" w:fill="FFFFFF"/>
+        </w:rPr>
+      </w:pPr>
+      <w:r>
+        <w:rPr>
+          <w:rStyle w:val="Emphasis"/>
+          <w:rFonts w:cstheme="minorHAnsi"/>
+          <w:b/>
+          <w:bCs/>
+          <w:i w:val="0"/>
+          <w:iCs w:val="0"/>
+          <w:shd w:val="clear" w:color="auto" w:fill="FFFFFF"/>
+        </w:rPr>
+        <w:t>Gather Restaurant Data from Foursquare</w:t>
+      </w:r>
+    </w:p>
+    <w:p>
+      <w:pPr>
+        <w:ind w:left="720"/>
+        <w:rPr>
+          <w:rStyle w:val="Emphasis"/>
+          <w:rFonts w:cstheme="minorHAnsi"/>
+          <w:bCs/>
+          <w:i w:val="0"/>
+          <w:iCs w:val="0"/>
+          <w:shd w:val="clear" w:color="auto" w:fill="FFFFFF"/>
+        </w:rPr>
+      </w:pPr>
+      <w:r>
+        <w:rPr>
+          <w:rStyle w:val="Emphasis"/>
+          <w:rFonts w:cstheme="minorHAnsi"/>
+          <w:bCs/>
+          <w:i w:val="0"/>
+          <w:iCs w:val="0"/>
+          <w:shd w:val="clear" w:color="auto" w:fill="FFFFFF"/>
+        </w:rPr>
+        <w:t>Foursquare limits total number of premium API calls to 50.  We are thus limited to a sample of 50 in order to get User Ratings and Pricing detail of each Restaurant.</w:t>
+      </w:r>
+    </w:p>
+    <w:p>
+      <w:pPr>
+        <w:rPr>
+          <w:rStyle w:val="Emphasis"/>
+          <w:rFonts w:cstheme="minorHAnsi"/>
+          <w:bCs/>
+          <w:i w:val="0"/>
+          <w:iCs w:val="0"/>
+          <w:shd w:val="clear" w:color="auto" w:fill="FFFFFF"/>
+        </w:rPr>
+      </w:pPr>
+      <w:r>
+        <w:rPr>
+          <w:rStyle w:val="Emphasis"/>
+          <w:rFonts w:cstheme="minorHAnsi"/>
+          <w:bCs/>
+          <w:i w:val="0"/>
+          <w:iCs w:val="0"/>
+          <w:noProof/>
+          <w:shd w:val="clear" w:color="auto" w:fill="FFFFFF"/>
+        </w:rPr>
+        <w:drawing>
+          <wp:inline distT="0" distB="0" distL="0" distR="0" wp14:anchorId="36F73E0A" wp14:editId="6116DF05">
+            <wp:extent cx="6819900" cy="3295007"/>
+            <wp:effectExtent l="0" t="0" r="0" b="1270"/>
+            <wp:docPr id="2" name="Picture 2"/>
+            <wp:cNvGraphicFramePr>
+              <a:graphicFrameLocks xmlns:a="http://schemas.openxmlformats.org/drawingml/2006/main" noChangeAspect="1"/>
+            </wp:cNvGraphicFramePr>
+            <a:graphic xmlns:a="http://schemas.openxmlformats.org/drawingml/2006/main">
+              <a:graphicData uri="http://schemas.openxmlformats.org/drawingml/2006/picture">
+                <pic:pic xmlns:pic="http://schemas.openxmlformats.org/drawingml/2006/picture">
+                  <pic:nvPicPr>
+                    <pic:cNvPr id="0" name="Picture 2"/>
+                    <pic:cNvPicPr>
+                      <a:picLocks noChangeAspect="1" noChangeArrowheads="1"/>
+                    </pic:cNvPicPr>
+                  </pic:nvPicPr>
+                  <pic:blipFill>
+                    <a:blip r:embed="rId9">
+                      <a:extLst>
+                        <a:ext uri="{28A0092B-C50C-407E-A947-70E740481C1C}">
+                          <a14:useLocalDpi xmlns:a14="http://schemas.microsoft.com/office/drawing/2010/main" val="0"/>
+                        </a:ext>
+                      </a:extLst>
+                    </a:blip>
+                    <a:srcRect/>
+                    <a:stretch>
+                      <a:fillRect/>
+                    </a:stretch>
+                  </pic:blipFill>
+                  <pic:spPr bwMode="auto">
+                    <a:xfrm>
+                      <a:off x="0" y="0"/>
+                      <a:ext cx="6963834" cy="3364548"/>
+                    </a:xfrm>
+                    <a:prstGeom prst="rect">
+                      <a:avLst/>
+                    </a:prstGeom>
+                    <a:noFill/>
+                    <a:ln>
+                      <a:noFill/>
+                    </a:ln>
+                  </pic:spPr>
+                </pic:pic>
+              </a:graphicData>
+            </a:graphic>
+          </wp:inline>
+        </w:drawing>
+      </w:r>
+    </w:p>
+    <w:p>
+      <w:pPr>
+        <w:rPr>
+          <w:rStyle w:val="Emphasis"/>
+          <w:rFonts w:cstheme="minorHAnsi"/>
+          <w:bCs/>
+          <w:iCs w:val="0"/>
+          <w:sz w:val="20"/>
+          <w:shd w:val="clear" w:color="auto" w:fill="FFFFFF"/>
+        </w:rPr>
+      </w:pPr>
+      <w:r>
+        <w:rPr>
+          <w:rStyle w:val="Emphasis"/>
+          <w:rFonts w:cstheme="minorHAnsi"/>
+          <w:bCs/>
+          <w:iCs w:val="0"/>
+          <w:sz w:val="20"/>
+          <w:shd w:val="clear" w:color="auto" w:fill="FFFFFF"/>
+        </w:rPr>
+        <w:t>Fig 1:  Map of all Restaurants in the Dataset</w:t>
+      </w:r>
+    </w:p>
+    <w:p>
+      <w:pPr>
+        <w:rPr>
+          <w:rStyle w:val="Emphasis"/>
+          <w:rFonts w:cstheme="minorHAnsi"/>
+          <w:b/>
+          <w:bCs/>
+          <w:i w:val="0"/>
+          <w:iCs w:val="0"/>
+          <w:shd w:val="clear" w:color="auto" w:fill="FFFFFF"/>
+        </w:rPr>
+      </w:pPr>
+    </w:p>
+    <w:p>
+      <w:pPr>
+        <w:pStyle w:val="ListParagraph"/>
+        <w:numPr>
+          <w:ilvl w:val="0"/>
+          <w:numId w:val="2"/>
+        </w:numPr>
+        <w:rPr>
+          <w:rStyle w:val="Emphasis"/>
+          <w:rFonts w:cstheme="minorHAnsi"/>
+          <w:b/>
+          <w:bCs/>
+          <w:i w:val="0"/>
+          <w:iCs w:val="0"/>
+          <w:shd w:val="clear" w:color="auto" w:fill="FFFFFF"/>
+        </w:rPr>
+      </w:pPr>
+      <w:r>
+        <w:rPr>
+          <w:rStyle w:val="Emphasis"/>
+          <w:rFonts w:cstheme="minorHAnsi"/>
+          <w:b/>
+          <w:bCs/>
+          <w:i w:val="0"/>
+          <w:iCs w:val="0"/>
+          <w:shd w:val="clear" w:color="auto" w:fill="FFFFFF"/>
+        </w:rPr>
+        <w:t xml:space="preserve">Gather </w:t>
+      </w:r>
+      <w:r>
+        <w:rPr>
+          <w:rStyle w:val="Emphasis"/>
+          <w:rFonts w:cstheme="minorHAnsi"/>
+          <w:b/>
+          <w:bCs/>
+          <w:i w:val="0"/>
+          <w:iCs w:val="0"/>
+          <w:shd w:val="clear" w:color="auto" w:fill="FFFFFF"/>
+        </w:rPr>
+        <w:t xml:space="preserve">Demographic Data from </w:t>
+      </w:r>
+      <w:r>
+        <w:rPr>
+          <w:b/>
+        </w:rPr>
+        <w:t xml:space="preserve">(FFIEC - </w:t>
+      </w:r>
+      <w:hyperlink r:id="rId10" w:history="1">
+        <w:r>
+          <w:rPr>
+            <w:rStyle w:val="Hyperlink"/>
+            <w:b/>
+          </w:rPr>
+          <w:t>www.ffiec.gov/</w:t>
+        </w:r>
+      </w:hyperlink>
+      <w:r>
+        <w:rPr>
+          <w:b/>
+        </w:rPr>
+        <w:t>)</w:t>
+      </w:r>
+      <w:r>
+        <w:rPr>
+          <w:b/>
+        </w:rPr>
+        <w:t xml:space="preserve"> </w:t>
+      </w:r>
+      <w:r>
+        <w:rPr>
+          <w:rStyle w:val="Emphasis"/>
+          <w:rFonts w:cstheme="minorHAnsi"/>
+          <w:b/>
+          <w:bCs/>
+          <w:i w:val="0"/>
+          <w:iCs w:val="0"/>
+          <w:shd w:val="clear" w:color="auto" w:fill="FFFFFF"/>
+        </w:rPr>
+        <w:t>and Merge with Foursquare Data</w:t>
+      </w:r>
+    </w:p>
+    <w:p>
+      <w:pPr>
+        <w:rPr>
+          <w:rFonts w:cstheme="minorHAnsi"/>
+          <w:b/>
+          <w:bCs/>
+          <w:shd w:val="clear" w:color="auto" w:fill="FFFFFF"/>
+        </w:rPr>
+      </w:pPr>
+      <w:r>
+        <w:rPr>
+          <w:rFonts w:cstheme="minorHAnsi"/>
+          <w:b/>
+          <w:bCs/>
+          <w:noProof/>
+          <w:shd w:val="clear" w:color="auto" w:fill="FFFFFF"/>
+        </w:rPr>
+        <w:drawing>
+          <wp:inline distT="0" distB="0" distL="0" distR="0" wp14:anchorId="3A2A83DB" wp14:editId="7FE9E1D6">
+            <wp:extent cx="6894569" cy="1381125"/>
+            <wp:effectExtent l="0" t="0" r="1905" b="0"/>
+            <wp:docPr id="3" name="Picture 3"/>
+            <wp:cNvGraphicFramePr>
+              <a:graphicFrameLocks xmlns:a="http://schemas.openxmlformats.org/drawingml/2006/main" noChangeAspect="1"/>
+            </wp:cNvGraphicFramePr>
+            <a:graphic xmlns:a="http://schemas.openxmlformats.org/drawingml/2006/main">
+              <a:graphicData uri="http://schemas.openxmlformats.org/drawingml/2006/picture">
+                <pic:pic xmlns:pic="http://schemas.openxmlformats.org/drawingml/2006/picture">
+                  <pic:nvPicPr>
+                    <pic:cNvPr id="0" name="Picture 3"/>
+                    <pic:cNvPicPr>
+                      <a:picLocks noChangeAspect="1" noChangeArrowheads="1"/>
+                    </pic:cNvPicPr>
+                  </pic:nvPicPr>
+                  <pic:blipFill>
+                    <a:blip r:embed="rId11">
+                      <a:extLst>
+                        <a:ext uri="{28A0092B-C50C-407E-A947-70E740481C1C}">
+                          <a14:useLocalDpi xmlns:a14="http://schemas.microsoft.com/office/drawing/2010/main" val="0"/>
+                        </a:ext>
+                      </a:extLst>
+                    </a:blip>
+                    <a:srcRect/>
+                    <a:stretch>
+                      <a:fillRect/>
+                    </a:stretch>
+                  </pic:blipFill>
+                  <pic:spPr bwMode="auto">
+                    <a:xfrm>
+                      <a:off x="0" y="0"/>
+                      <a:ext cx="7091493" cy="1420573"/>
+                    </a:xfrm>
+                    <a:prstGeom prst="rect">
+                      <a:avLst/>
+                    </a:prstGeom>
+                    <a:noFill/>
+                    <a:ln>
+                      <a:noFill/>
+                    </a:ln>
+                  </pic:spPr>
+                </pic:pic>
+              </a:graphicData>
+            </a:graphic>
+          </wp:inline>
+        </w:drawing>
+      </w:r>
+    </w:p>
+    <w:p>
+      <w:pPr>
+        <w:rPr>
+          <w:rStyle w:val="Emphasis"/>
+          <w:rFonts w:cstheme="minorHAnsi"/>
+          <w:bCs/>
+          <w:iCs w:val="0"/>
+          <w:sz w:val="20"/>
+          <w:shd w:val="clear" w:color="auto" w:fill="FFFFFF"/>
+        </w:rPr>
+      </w:pPr>
+      <w:r>
+        <w:rPr>
+          <w:rStyle w:val="Emphasis"/>
+          <w:rFonts w:cstheme="minorHAnsi"/>
+          <w:bCs/>
+          <w:iCs w:val="0"/>
+          <w:sz w:val="20"/>
+          <w:shd w:val="clear" w:color="auto" w:fill="FFFFFF"/>
+        </w:rPr>
+        <w:t xml:space="preserve">Fig </w:t>
+      </w:r>
+      <w:r>
+        <w:rPr>
+          <w:rStyle w:val="Emphasis"/>
+          <w:rFonts w:cstheme="minorHAnsi"/>
+          <w:bCs/>
+          <w:iCs w:val="0"/>
+          <w:sz w:val="20"/>
+          <w:shd w:val="clear" w:color="auto" w:fill="FFFFFF"/>
+        </w:rPr>
+        <w:t>2</w:t>
+      </w:r>
+      <w:r>
+        <w:rPr>
+          <w:rStyle w:val="Emphasis"/>
+          <w:rFonts w:cstheme="minorHAnsi"/>
+          <w:bCs/>
+          <w:iCs w:val="0"/>
+          <w:sz w:val="20"/>
+          <w:shd w:val="clear" w:color="auto" w:fill="FFFFFF"/>
+        </w:rPr>
+        <w:t xml:space="preserve">:  </w:t>
+      </w:r>
+      <w:r>
+        <w:rPr>
+          <w:rStyle w:val="Emphasis"/>
+          <w:rFonts w:cstheme="minorHAnsi"/>
+          <w:bCs/>
+          <w:iCs w:val="0"/>
+          <w:sz w:val="20"/>
+          <w:shd w:val="clear" w:color="auto" w:fill="FFFFFF"/>
+        </w:rPr>
+        <w:t>Example of 5 samples from Dataset</w:t>
+      </w:r>
+    </w:p>
+    <w:p>
+      <w:pPr>
+        <w:rPr>
+          <w:rStyle w:val="Emphasis"/>
+          <w:rFonts w:cstheme="minorHAnsi"/>
+          <w:b/>
+          <w:bCs/>
+          <w:i w:val="0"/>
+          <w:iCs w:val="0"/>
+          <w:shd w:val="clear" w:color="auto" w:fill="FFFFFF"/>
+        </w:rPr>
+      </w:pPr>
+    </w:p>
+    <w:p>
+      <w:pPr>
+        <w:rPr>
+          <w:rStyle w:val="Emphasis"/>
+          <w:rFonts w:cstheme="minorHAnsi"/>
+          <w:b/>
+          <w:bCs/>
+          <w:i w:val="0"/>
+          <w:iCs w:val="0"/>
+          <w:shd w:val="clear" w:color="auto" w:fill="FFFFFF"/>
+        </w:rPr>
+      </w:pPr>
+    </w:p>
+    <w:p>
+      <w:pPr>
+        <w:rPr>
+          <w:rStyle w:val="Emphasis"/>
+          <w:rFonts w:cstheme="minorHAnsi"/>
+          <w:b/>
+          <w:bCs/>
+          <w:i w:val="0"/>
+          <w:iCs w:val="0"/>
+          <w:shd w:val="clear" w:color="auto" w:fill="FFFFFF"/>
+        </w:rPr>
+      </w:pPr>
+    </w:p>
+    <w:p>
+      <w:pPr>
+        <w:rPr>
+          <w:rStyle w:val="Emphasis"/>
+          <w:rFonts w:cstheme="minorHAnsi"/>
+          <w:b/>
+          <w:bCs/>
+          <w:i w:val="0"/>
+          <w:iCs w:val="0"/>
+          <w:shd w:val="clear" w:color="auto" w:fill="FFFFFF"/>
+        </w:rPr>
+      </w:pPr>
+    </w:p>
+    <w:p>
+      <w:pPr>
+        <w:rPr>
+          <w:rStyle w:val="Emphasis"/>
+          <w:rFonts w:cstheme="minorHAnsi"/>
+          <w:b/>
+          <w:bCs/>
+          <w:i w:val="0"/>
+          <w:iCs w:val="0"/>
+          <w:shd w:val="clear" w:color="auto" w:fill="FFFFFF"/>
+        </w:rPr>
+      </w:pPr>
+    </w:p>
+    <w:p>
+      <w:pPr>
+        <w:rPr>
+          <w:rStyle w:val="Emphasis"/>
+          <w:rFonts w:cstheme="minorHAnsi"/>
+          <w:b/>
+          <w:bCs/>
+          <w:i w:val="0"/>
+          <w:iCs w:val="0"/>
+          <w:shd w:val="clear" w:color="auto" w:fill="FFFFFF"/>
+        </w:rPr>
+      </w:pPr>
+    </w:p>
+    <w:p>
+      <w:pPr>
+        <w:rPr>
+          <w:rStyle w:val="Emphasis"/>
+          <w:rFonts w:cstheme="minorHAnsi"/>
+          <w:b/>
+          <w:bCs/>
+          <w:i w:val="0"/>
+          <w:iCs w:val="0"/>
+          <w:shd w:val="clear" w:color="auto" w:fill="FFFFFF"/>
+        </w:rPr>
+      </w:pPr>
+    </w:p>
+    <w:p>
+      <w:pPr>
+        <w:pStyle w:val="ListParagraph"/>
+        <w:numPr>
+          <w:ilvl w:val="0"/>
+          <w:numId w:val="2"/>
+        </w:numPr>
+        <w:rPr>
+          <w:rFonts w:cstheme="minorHAnsi"/>
+          <w:b/>
+          <w:bCs/>
+          <w:shd w:val="clear" w:color="auto" w:fill="FFFFFF"/>
+        </w:rPr>
+      </w:pPr>
+      <w:r>
+        <w:rPr>
+          <w:rFonts w:cstheme="minorHAnsi"/>
+          <w:b/>
+          <w:bCs/>
+          <w:shd w:val="clear" w:color="auto" w:fill="FFFFFF"/>
+        </w:rPr>
+        <w:t>Explore Data</w:t>
+      </w:r>
+    </w:p>
+    <w:p>
+      <w:pPr>
+        <w:numPr>
+          <w:ilvl w:val="0"/>
+          <w:numId w:val="4"/>
+        </w:numPr>
+        <w:shd w:val="clear" w:color="auto" w:fill="FFFFFF"/>
+        <w:tabs>
+          <w:tab w:val="num" w:pos="1440"/>
+        </w:tabs>
+        <w:spacing w:before="100" w:beforeAutospacing="1" w:after="100" w:afterAutospacing="1" w:line="240" w:lineRule="auto"/>
+        <w:ind w:left="1080"/>
+        <w:rPr>
+          <w:rFonts w:eastAsia="Times New Roman" w:cstheme="minorHAnsi"/>
+          <w:color w:val="000000"/>
+          <w:szCs w:val="21"/>
+        </w:rPr>
+      </w:pPr>
+      <w:proofErr w:type="gramStart"/>
+      <w:r>
+        <w:rPr>
+          <w:rFonts w:eastAsia="Times New Roman" w:cstheme="minorHAnsi"/>
+          <w:color w:val="000000"/>
+          <w:szCs w:val="21"/>
+        </w:rPr>
+        <w:t>The majority of</w:t>
+      </w:r>
+      <w:proofErr w:type="gramEnd"/>
+      <w:r>
+        <w:rPr>
+          <w:rFonts w:eastAsia="Times New Roman" w:cstheme="minorHAnsi"/>
+          <w:color w:val="000000"/>
+          <w:szCs w:val="21"/>
+        </w:rPr>
+        <w:t xml:space="preserve"> our sample of restaurants reside in </w:t>
+      </w:r>
+      <w:r>
+        <w:rPr>
+          <w:rFonts w:eastAsia="Times New Roman" w:cstheme="minorHAnsi"/>
+          <w:b/>
+          <w:bCs/>
+          <w:color w:val="000000"/>
+          <w:szCs w:val="21"/>
+        </w:rPr>
+        <w:t>Upper</w:t>
+      </w:r>
+      <w:r>
+        <w:rPr>
+          <w:rFonts w:eastAsia="Times New Roman" w:cstheme="minorHAnsi"/>
+          <w:color w:val="000000"/>
+          <w:szCs w:val="21"/>
+        </w:rPr>
+        <w:t> Income Bracket areas.</w:t>
+      </w:r>
+    </w:p>
+    <w:p>
+      <w:pPr>
+        <w:numPr>
+          <w:ilvl w:val="0"/>
+          <w:numId w:val="4"/>
+        </w:numPr>
+        <w:shd w:val="clear" w:color="auto" w:fill="FFFFFF"/>
+        <w:tabs>
+          <w:tab w:val="num" w:pos="1440"/>
+        </w:tabs>
+        <w:spacing w:before="100" w:beforeAutospacing="1" w:after="100" w:afterAutospacing="1" w:line="240" w:lineRule="auto"/>
+        <w:ind w:left="1080"/>
+        <w:rPr>
+          <w:rFonts w:eastAsia="Times New Roman" w:cstheme="minorHAnsi"/>
+          <w:color w:val="000000"/>
+          <w:szCs w:val="21"/>
+        </w:rPr>
+      </w:pPr>
+      <w:r>
+        <w:rPr>
+          <w:rFonts w:eastAsia="Times New Roman" w:cstheme="minorHAnsi"/>
+          <w:color w:val="000000"/>
+          <w:szCs w:val="21"/>
+        </w:rPr>
+        <w:t>We can remove </w:t>
+      </w:r>
+      <w:r>
+        <w:rPr>
+          <w:rFonts w:eastAsia="Times New Roman" w:cstheme="minorHAnsi"/>
+          <w:b/>
+          <w:bCs/>
+          <w:color w:val="000000"/>
+          <w:szCs w:val="21"/>
+        </w:rPr>
+        <w:t>Income Indicator</w:t>
+      </w:r>
+      <w:r>
+        <w:rPr>
+          <w:rFonts w:eastAsia="Times New Roman" w:cstheme="minorHAnsi"/>
+          <w:color w:val="000000"/>
+          <w:szCs w:val="21"/>
+        </w:rPr>
+        <w:t> since Estimated Income provides a more granular detail.</w:t>
+      </w:r>
+    </w:p>
+    <w:p>
+      <w:pPr>
+        <w:numPr>
+          <w:ilvl w:val="0"/>
+          <w:numId w:val="4"/>
+        </w:numPr>
+        <w:shd w:val="clear" w:color="auto" w:fill="FFFFFF"/>
+        <w:tabs>
+          <w:tab w:val="num" w:pos="1440"/>
+        </w:tabs>
+        <w:spacing w:before="100" w:beforeAutospacing="1" w:after="100" w:afterAutospacing="1" w:line="240" w:lineRule="auto"/>
+        <w:ind w:left="1080"/>
+        <w:rPr>
+          <w:rFonts w:eastAsia="Times New Roman" w:cstheme="minorHAnsi"/>
+          <w:color w:val="000000"/>
+          <w:szCs w:val="21"/>
+        </w:rPr>
+      </w:pPr>
+      <w:r>
+        <w:rPr>
+          <w:rFonts w:eastAsia="Times New Roman" w:cstheme="minorHAnsi"/>
+          <w:b/>
+          <w:bCs/>
+          <w:color w:val="000000"/>
+          <w:szCs w:val="21"/>
+        </w:rPr>
+        <w:t>Median Unit Age</w:t>
+      </w:r>
+      <w:r>
+        <w:rPr>
+          <w:rFonts w:eastAsia="Times New Roman" w:cstheme="minorHAnsi"/>
+          <w:color w:val="000000"/>
+          <w:szCs w:val="21"/>
+        </w:rPr>
+        <w:t> gives us an idea of how mature the area is. It appears most areas are either newly rebuilt or historic, with less in-between.</w:t>
+      </w:r>
+    </w:p>
+    <w:p>
+      <w:pPr>
+        <w:numPr>
+          <w:ilvl w:val="0"/>
+          <w:numId w:val="4"/>
+        </w:numPr>
+        <w:shd w:val="clear" w:color="auto" w:fill="FFFFFF"/>
+        <w:tabs>
+          <w:tab w:val="num" w:pos="1440"/>
+        </w:tabs>
+        <w:spacing w:before="100" w:beforeAutospacing="1" w:after="100" w:afterAutospacing="1" w:line="240" w:lineRule="auto"/>
+        <w:ind w:left="1080"/>
+        <w:rPr>
+          <w:rFonts w:eastAsia="Times New Roman" w:cstheme="minorHAnsi"/>
+          <w:color w:val="000000"/>
+          <w:szCs w:val="21"/>
+        </w:rPr>
+      </w:pPr>
+      <w:r>
+        <w:rPr>
+          <w:rFonts w:eastAsia="Times New Roman" w:cstheme="minorHAnsi"/>
+          <w:b/>
+          <w:bCs/>
+          <w:color w:val="000000"/>
+          <w:szCs w:val="21"/>
+        </w:rPr>
+        <w:t>Ratings</w:t>
+      </w:r>
+      <w:r>
+        <w:rPr>
+          <w:rFonts w:eastAsia="Times New Roman" w:cstheme="minorHAnsi"/>
+          <w:color w:val="000000"/>
+          <w:szCs w:val="21"/>
+        </w:rPr>
+        <w:t> from Foursquare are sorted by descending order, so it is a challenge to obtain a wider variety of ratings.</w:t>
+      </w:r>
+    </w:p>
+    <w:p>
+      <w:pPr>
+        <w:shd w:val="clear" w:color="auto" w:fill="FFFFFF"/>
+        <w:spacing w:before="100" w:beforeAutospacing="1" w:after="100" w:afterAutospacing="1" w:line="240" w:lineRule="auto"/>
+        <w:rPr>
+          <w:rFonts w:eastAsia="Times New Roman" w:cstheme="minorHAnsi"/>
+          <w:color w:val="000000"/>
+          <w:szCs w:val="21"/>
+        </w:rPr>
+      </w:pPr>
+      <w:r>
+        <w:rPr>
+          <w:rFonts w:eastAsia="Times New Roman" w:cstheme="minorHAnsi"/>
+          <w:noProof/>
+          <w:color w:val="000000"/>
+          <w:szCs w:val="21"/>
+        </w:rPr>
+        <w:drawing>
+          <wp:inline distT="0" distB="0" distL="0" distR="0" wp14:anchorId="3927D88F" wp14:editId="4A23F0FB">
+            <wp:extent cx="6762750" cy="4085828"/>
+            <wp:effectExtent l="0" t="0" r="0" b="0"/>
+            <wp:docPr id="4" name="Picture 4"/>
+            <wp:cNvGraphicFramePr>
+              <a:graphicFrameLocks xmlns:a="http://schemas.openxmlformats.org/drawingml/2006/main" noChangeAspect="1"/>
+            </wp:cNvGraphicFramePr>
+            <a:graphic xmlns:a="http://schemas.openxmlformats.org/drawingml/2006/main">
+              <a:graphicData uri="http://schemas.openxmlformats.org/drawingml/2006/picture">
+                <pic:pic xmlns:pic="http://schemas.openxmlformats.org/drawingml/2006/picture">
+                  <pic:nvPicPr>
+                    <pic:cNvPr id="0" name="Picture 4"/>
+                    <pic:cNvPicPr>
+                      <a:picLocks noChangeAspect="1" noChangeArrowheads="1"/>
+                    </pic:cNvPicPr>
+                  </pic:nvPicPr>
+                  <pic:blipFill>
+                    <a:blip r:embed="rId12">
+                      <a:extLst>
+                        <a:ext uri="{28A0092B-C50C-407E-A947-70E740481C1C}">
+                          <a14:useLocalDpi xmlns:a14="http://schemas.microsoft.com/office/drawing/2010/main" val="0"/>
+                        </a:ext>
+                      </a:extLst>
+                    </a:blip>
+                    <a:srcRect/>
+                    <a:stretch>
+                      <a:fillRect/>
+                    </a:stretch>
+                  </pic:blipFill>
+                  <pic:spPr bwMode="auto">
+                    <a:xfrm>
+                      <a:off x="0" y="0"/>
+                      <a:ext cx="6781036" cy="4096876"/>
+                    </a:xfrm>
+                    <a:prstGeom prst="rect">
+                      <a:avLst/>
+                    </a:prstGeom>
+                    <a:noFill/>
+                    <a:ln>
+                      <a:noFill/>
+                    </a:ln>
+                  </pic:spPr>
+                </pic:pic>
+              </a:graphicData>
+            </a:graphic>
+          </wp:inline>
+        </w:drawing>
+      </w:r>
+    </w:p>
+    <w:p>
+      <w:pPr>
+        <w:rPr>
+          <w:rFonts w:cstheme="minorHAnsi"/>
+          <w:bCs/>
+          <w:i/>
+          <w:sz w:val="20"/>
+          <w:shd w:val="clear" w:color="auto" w:fill="FFFFFF"/>
+        </w:rPr>
+      </w:pPr>
+      <w:r>
+        <w:rPr>
+          <w:rStyle w:val="Emphasis"/>
+          <w:rFonts w:cstheme="minorHAnsi"/>
+          <w:bCs/>
+          <w:iCs w:val="0"/>
+          <w:sz w:val="20"/>
+          <w:shd w:val="clear" w:color="auto" w:fill="FFFFFF"/>
+        </w:rPr>
+        <w:t xml:space="preserve">Fig </w:t>
+      </w:r>
+      <w:r>
+        <w:rPr>
+          <w:rStyle w:val="Emphasis"/>
+          <w:rFonts w:cstheme="minorHAnsi"/>
+          <w:bCs/>
+          <w:iCs w:val="0"/>
+          <w:sz w:val="20"/>
+          <w:shd w:val="clear" w:color="auto" w:fill="FFFFFF"/>
+        </w:rPr>
+        <w:t>3</w:t>
+      </w:r>
+      <w:r>
+        <w:rPr>
+          <w:rStyle w:val="Emphasis"/>
+          <w:rFonts w:cstheme="minorHAnsi"/>
+          <w:bCs/>
+          <w:iCs w:val="0"/>
+          <w:sz w:val="20"/>
+          <w:shd w:val="clear" w:color="auto" w:fill="FFFFFF"/>
+        </w:rPr>
+        <w:t xml:space="preserve">: </w:t>
+      </w:r>
+      <w:r>
+        <w:rPr>
+          <w:rStyle w:val="Emphasis"/>
+          <w:rFonts w:cstheme="minorHAnsi"/>
+          <w:bCs/>
+          <w:iCs w:val="0"/>
+          <w:sz w:val="20"/>
+          <w:shd w:val="clear" w:color="auto" w:fill="FFFFFF"/>
+        </w:rPr>
+        <w:t xml:space="preserve"> The Dataset broken down by several fields</w:t>
+      </w:r>
+    </w:p>
+    <w:p>
+      <w:pPr>
+        <w:pStyle w:val="NormalWeb"/>
+        <w:shd w:val="clear" w:color="auto" w:fill="FFFFFF"/>
+        <w:spacing w:before="0" w:beforeAutospacing="0" w:after="0" w:afterAutospacing="0"/>
+        <w:rPr>
+          <w:rFonts w:asciiTheme="minorHAnsi" w:hAnsiTheme="minorHAnsi" w:cstheme="minorHAnsi"/>
+          <w:color w:val="000000"/>
+          <w:sz w:val="20"/>
+          <w:szCs w:val="21"/>
+        </w:rPr>
+      </w:pPr>
+      <w:r>
+        <w:rPr>
+          <w:rFonts w:asciiTheme="minorHAnsi" w:hAnsiTheme="minorHAnsi" w:cstheme="minorHAnsi"/>
+          <w:color w:val="000000"/>
+          <w:sz w:val="20"/>
+          <w:szCs w:val="21"/>
+        </w:rPr>
+        <w:t>*</w:t>
+      </w:r>
+      <w:r>
+        <w:rPr>
+          <w:rStyle w:val="Emphasis"/>
+          <w:rFonts w:asciiTheme="minorHAnsi" w:hAnsiTheme="minorHAnsi" w:cstheme="minorHAnsi"/>
+          <w:color w:val="000000"/>
+          <w:sz w:val="20"/>
+          <w:szCs w:val="21"/>
+        </w:rPr>
+        <w:t>Income Indicator is defined as:</w:t>
+      </w:r>
+    </w:p>
+    <w:p>
+      <w:pPr>
+        <w:pStyle w:val="NormalWeb"/>
+        <w:shd w:val="clear" w:color="auto" w:fill="FFFFFF"/>
+        <w:spacing w:before="0" w:beforeAutospacing="0" w:after="0" w:afterAutospacing="0"/>
+        <w:rPr>
+          <w:rFonts w:asciiTheme="minorHAnsi" w:hAnsiTheme="minorHAnsi" w:cstheme="minorHAnsi"/>
+          <w:color w:val="000000"/>
+          <w:sz w:val="18"/>
+          <w:szCs w:val="21"/>
+        </w:rPr>
+      </w:pPr>
+      <w:r>
+        <w:rPr>
+          <w:rStyle w:val="Strong"/>
+          <w:rFonts w:asciiTheme="minorHAnsi" w:hAnsiTheme="minorHAnsi" w:cstheme="minorHAnsi"/>
+          <w:color w:val="000000"/>
+          <w:sz w:val="18"/>
+          <w:szCs w:val="21"/>
+        </w:rPr>
+        <w:t>Tract Income Level</w:t>
+      </w:r>
+      <w:r>
+        <w:rPr>
+          <w:rFonts w:asciiTheme="minorHAnsi" w:hAnsiTheme="minorHAnsi" w:cstheme="minorHAnsi"/>
+          <w:color w:val="000000"/>
+          <w:sz w:val="18"/>
+          <w:szCs w:val="21"/>
+        </w:rPr>
+        <w:t> - </w:t>
+      </w:r>
+      <w:r>
+        <w:rPr>
+          <w:rStyle w:val="Emphasis"/>
+          <w:rFonts w:asciiTheme="minorHAnsi" w:hAnsiTheme="minorHAnsi" w:cstheme="minorHAnsi"/>
+          <w:color w:val="000000"/>
+          <w:sz w:val="18"/>
+          <w:szCs w:val="21"/>
+        </w:rPr>
+        <w:t>This corresponds to tract classifications as defined by the HMDA and CRA regulations. This field is based on the Tract Median Family Income %: If the Median Family Income % is &lt; 50% then the Income Level is Low. If the Median Family Income % is &gt;= 50% and &lt; 80% then the Income Level is Moderate. If the Median Family Income % is &gt;= 80% and &lt; 120% then the Income Level is Middle. If the Median Family Income % is &gt; =120% then the Income Level is Upper.</w:t>
+      </w:r>
+      <w:r>
+        <w:rPr>
+          <w:rFonts w:asciiTheme="minorHAnsi" w:hAnsiTheme="minorHAnsi" w:cstheme="minorHAnsi"/>
+          <w:color w:val="000000"/>
+          <w:sz w:val="18"/>
+          <w:szCs w:val="21"/>
+        </w:rPr>
+        <w:t> </w:t>
+      </w:r>
+      <w:r>
+        <w:rPr>
+          <w:rFonts w:asciiTheme="minorHAnsi" w:hAnsiTheme="minorHAnsi" w:cstheme="minorHAnsi"/>
+          <w:color w:val="000000"/>
+          <w:sz w:val="18"/>
+          <w:szCs w:val="21"/>
+        </w:rPr>
+        <w:br/>
+      </w:r>
+      <w:hyperlink r:id="rId13" w:tgtFrame="_blank" w:history="1">
+        <w:r>
+          <w:rPr>
+            <w:rStyle w:val="Hyperlink"/>
+            <w:rFonts w:asciiTheme="minorHAnsi" w:hAnsiTheme="minorHAnsi" w:cstheme="minorHAnsi"/>
+            <w:color w:val="23527C"/>
+            <w:sz w:val="18"/>
+            <w:szCs w:val="21"/>
+          </w:rPr>
+          <w:t>https://www.ffiec.gov/census/htm/2015CensusInfoSheet.htm</w:t>
+        </w:r>
+      </w:hyperlink>
+    </w:p>
+    <w:p>
+      <w:pPr>
+        <w:rPr>
+          <w:rFonts w:eastAsia="Times New Roman" w:cstheme="minorHAnsi"/>
+          <w:color w:val="000000"/>
+          <w:szCs w:val="21"/>
+        </w:rPr>
+      </w:pPr>
+    </w:p>
+    <w:p>
+      <w:pPr>
+        <w:rPr>
+          <w:rFonts w:cstheme="minorHAnsi"/>
+          <w:b/>
+          <w:bCs/>
+          <w:shd w:val="clear" w:color="auto" w:fill="FFFFFF"/>
+        </w:rPr>
+      </w:pPr>
+      <w:r>
+        <w:rPr>
+          <w:rFonts w:cstheme="minorHAnsi"/>
+          <w:b/>
+          <w:bCs/>
+          <w:noProof/>
+          <w:shd w:val="clear" w:color="auto" w:fill="FFFFFF"/>
+        </w:rPr>
+        <w:lastRenderedPageBreak/>
+        <w:drawing>
+          <wp:inline distT="0" distB="0" distL="0" distR="0" wp14:anchorId="785D0FFF" wp14:editId="4E430FCE">
+            <wp:extent cx="5852339" cy="3409950"/>
+            <wp:effectExtent l="0" t="0" r="0" b="0"/>
+            <wp:docPr id="6" name="Picture 6"/>
+            <wp:cNvGraphicFramePr>
+              <a:graphicFrameLocks xmlns:a="http://schemas.openxmlformats.org/drawingml/2006/main" noChangeAspect="1"/>
+            </wp:cNvGraphicFramePr>
+            <a:graphic xmlns:a="http://schemas.openxmlformats.org/drawingml/2006/main">
+              <a:graphicData uri="http://schemas.openxmlformats.org/drawingml/2006/picture">
+                <pic:pic xmlns:pic="http://schemas.openxmlformats.org/drawingml/2006/picture">
+                  <pic:nvPicPr>
+                    <pic:cNvPr id="0" name="Picture 6"/>
+                    <pic:cNvPicPr>
+                      <a:picLocks noChangeAspect="1" noChangeArrowheads="1"/>
+                    </pic:cNvPicPr>
+                  </pic:nvPicPr>
+                  <pic:blipFill>
+                    <a:blip r:embed="rId14">
+                      <a:extLst>
+                        <a:ext uri="{28A0092B-C50C-407E-A947-70E740481C1C}">
+                          <a14:useLocalDpi xmlns:a14="http://schemas.microsoft.com/office/drawing/2010/main" val="0"/>
+                        </a:ext>
+                      </a:extLst>
+                    </a:blip>
+                    <a:srcRect/>
+                    <a:stretch>
+                      <a:fillRect/>
+                    </a:stretch>
+                  </pic:blipFill>
+                  <pic:spPr bwMode="auto">
+                    <a:xfrm>
+                      <a:off x="0" y="0"/>
+                      <a:ext cx="5898296" cy="3436728"/>
+                    </a:xfrm>
+                    <a:prstGeom prst="rect">
+                      <a:avLst/>
+                    </a:prstGeom>
+                    <a:noFill/>
+                    <a:ln>
+                      <a:noFill/>
+                    </a:ln>
+                  </pic:spPr>
+                </pic:pic>
+              </a:graphicData>
+            </a:graphic>
+          </wp:inline>
+        </w:drawing>
+      </w:r>
+    </w:p>
+    <w:p>
+      <w:pPr>
+        <w:rPr>
+          <w:rFonts w:cstheme="minorHAnsi"/>
+          <w:bCs/>
+          <w:i/>
+          <w:sz w:val="20"/>
+          <w:shd w:val="clear" w:color="auto" w:fill="FFFFFF"/>
+        </w:rPr>
+      </w:pPr>
+      <w:r>
+        <w:rPr>
+          <w:rStyle w:val="Emphasis"/>
+          <w:rFonts w:cstheme="minorHAnsi"/>
+          <w:bCs/>
+          <w:iCs w:val="0"/>
+          <w:sz w:val="20"/>
+          <w:shd w:val="clear" w:color="auto" w:fill="FFFFFF"/>
+        </w:rPr>
+        <w:t xml:space="preserve">Fig </w:t>
+      </w:r>
+      <w:r>
+        <w:rPr>
+          <w:rStyle w:val="Emphasis"/>
+          <w:rFonts w:cstheme="minorHAnsi"/>
+          <w:bCs/>
+          <w:iCs w:val="0"/>
+          <w:sz w:val="20"/>
+          <w:shd w:val="clear" w:color="auto" w:fill="FFFFFF"/>
+        </w:rPr>
+        <w:t>4</w:t>
+      </w:r>
+      <w:r>
+        <w:rPr>
+          <w:rStyle w:val="Emphasis"/>
+          <w:rFonts w:cstheme="minorHAnsi"/>
+          <w:bCs/>
+          <w:iCs w:val="0"/>
+          <w:sz w:val="20"/>
+          <w:shd w:val="clear" w:color="auto" w:fill="FFFFFF"/>
+        </w:rPr>
+        <w:t xml:space="preserve">:  </w:t>
+      </w:r>
+      <w:r>
+        <w:rPr>
+          <w:rStyle w:val="Emphasis"/>
+          <w:rFonts w:cstheme="minorHAnsi"/>
+          <w:bCs/>
+          <w:iCs w:val="0"/>
+          <w:sz w:val="20"/>
+          <w:shd w:val="clear" w:color="auto" w:fill="FFFFFF"/>
+        </w:rPr>
+        <w:t>Restaurant Category Breakdown</w:t>
+      </w:r>
+    </w:p>
+    <w:p>
+      <w:pPr>
+        <w:rPr>
+          <w:rFonts w:cstheme="minorHAnsi"/>
+          <w:b/>
+          <w:bCs/>
+          <w:shd w:val="clear" w:color="auto" w:fill="FFFFFF"/>
+        </w:rPr>
+      </w:pPr>
+    </w:p>
+    <w:p>
+      <w:pPr>
+        <w:pStyle w:val="ListParagraph"/>
+        <w:numPr>
+          <w:ilvl w:val="0"/>
+          <w:numId w:val="2"/>
+        </w:numPr>
+        <w:rPr>
+          <w:rFonts w:cstheme="minorHAnsi"/>
+          <w:b/>
+          <w:bCs/>
+          <w:shd w:val="clear" w:color="auto" w:fill="FFFFFF"/>
+        </w:rPr>
+      </w:pPr>
+      <w:r>
+        <w:rPr>
+          <w:rFonts w:cstheme="minorHAnsi"/>
+          <w:b/>
+          <w:bCs/>
+          <w:shd w:val="clear" w:color="auto" w:fill="FFFFFF"/>
+        </w:rPr>
+        <w:t>K-means Clustering</w:t>
+      </w:r>
+    </w:p>
+    <w:p>
+      <w:pPr>
+        <w:ind w:left="720"/>
+        <w:rPr>
+          <w:rFonts w:cstheme="minorHAnsi"/>
+          <w:bCs/>
+          <w:shd w:val="clear" w:color="auto" w:fill="FFFFFF"/>
+        </w:rPr>
+      </w:pPr>
+      <w:r>
+        <w:rPr>
+          <w:rFonts w:cstheme="minorHAnsi"/>
+          <w:bCs/>
+          <w:shd w:val="clear" w:color="auto" w:fill="FFFFFF"/>
+        </w:rPr>
+        <w:t>First encoded categorical data.  Then after running with several different cluster counts, 3 was most logical given the small size of the dataset.</w:t>
+      </w:r>
+    </w:p>
+    <w:p>
+      <w:pPr>
+        <w:rPr>
+          <w:rFonts w:cstheme="minorHAnsi"/>
+          <w:bCs/>
+          <w:shd w:val="clear" w:color="auto" w:fill="FFFFFF"/>
+        </w:rPr>
+      </w:pPr>
+      <w:r>
+        <w:rPr>
+          <w:rFonts w:cstheme="minorHAnsi"/>
+          <w:bCs/>
+          <w:noProof/>
+          <w:shd w:val="clear" w:color="auto" w:fill="FFFFFF"/>
+        </w:rPr>
+        <w:drawing>
+          <wp:inline distT="0" distB="0" distL="0" distR="0" wp14:anchorId="10FC80BF" wp14:editId="60365C47">
+            <wp:extent cx="6849286" cy="1152525"/>
+            <wp:effectExtent l="0" t="0" r="8890" b="0"/>
+            <wp:docPr id="8" name="Picture 8"/>
+            <wp:cNvGraphicFramePr>
+              <a:graphicFrameLocks xmlns:a="http://schemas.openxmlformats.org/drawingml/2006/main" noChangeAspect="1"/>
+            </wp:cNvGraphicFramePr>
+            <a:graphic xmlns:a="http://schemas.openxmlformats.org/drawingml/2006/main">
+              <a:graphicData uri="http://schemas.openxmlformats.org/drawingml/2006/picture">
+                <pic:pic xmlns:pic="http://schemas.openxmlformats.org/drawingml/2006/picture">
+                  <pic:nvPicPr>
+                    <pic:cNvPr id="0" name="Picture 8"/>
+                    <pic:cNvPicPr>
+                      <a:picLocks noChangeAspect="1" noChangeArrowheads="1"/>
+                    </pic:cNvPicPr>
+                  </pic:nvPicPr>
+                  <pic:blipFill>
+                    <a:blip r:embed="rId15">
+                      <a:extLst>
+                        <a:ext uri="{28A0092B-C50C-407E-A947-70E740481C1C}">
+                          <a14:useLocalDpi xmlns:a14="http://schemas.microsoft.com/office/drawing/2010/main" val="0"/>
+                        </a:ext>
+                      </a:extLst>
+                    </a:blip>
+                    <a:srcRect/>
+                    <a:stretch>
+                      <a:fillRect/>
+                    </a:stretch>
+                  </pic:blipFill>
+                  <pic:spPr bwMode="auto">
+                    <a:xfrm>
+                      <a:off x="0" y="0"/>
+                      <a:ext cx="6931743" cy="1166400"/>
+                    </a:xfrm>
+                    <a:prstGeom prst="rect">
+                      <a:avLst/>
+                    </a:prstGeom>
+                    <a:noFill/>
+                    <a:ln>
+                      <a:noFill/>
+                    </a:ln>
+                  </pic:spPr>
+                </pic:pic>
+              </a:graphicData>
+            </a:graphic>
+          </wp:inline>
+        </w:drawing>
+      </w:r>
+    </w:p>
+    <w:p>
+      <w:pPr>
+        <w:rPr>
+          <w:rFonts w:cstheme="minorHAnsi"/>
+          <w:bCs/>
+          <w:i/>
+          <w:sz w:val="20"/>
+          <w:shd w:val="clear" w:color="auto" w:fill="FFFFFF"/>
+        </w:rPr>
+      </w:pPr>
+      <w:r>
+        <w:rPr>
+          <w:rStyle w:val="Emphasis"/>
+          <w:rFonts w:cstheme="minorHAnsi"/>
+          <w:bCs/>
+          <w:iCs w:val="0"/>
+          <w:sz w:val="20"/>
+          <w:shd w:val="clear" w:color="auto" w:fill="FFFFFF"/>
+        </w:rPr>
+        <w:t xml:space="preserve">Fig </w:t>
+      </w:r>
+      <w:r>
+        <w:rPr>
+          <w:rStyle w:val="Emphasis"/>
+          <w:rFonts w:cstheme="minorHAnsi"/>
+          <w:bCs/>
+          <w:iCs w:val="0"/>
+          <w:sz w:val="20"/>
+          <w:shd w:val="clear" w:color="auto" w:fill="FFFFFF"/>
+        </w:rPr>
+        <w:t>5</w:t>
+      </w:r>
+      <w:r>
+        <w:rPr>
+          <w:rStyle w:val="Emphasis"/>
+          <w:rFonts w:cstheme="minorHAnsi"/>
+          <w:bCs/>
+          <w:iCs w:val="0"/>
+          <w:sz w:val="20"/>
+          <w:shd w:val="clear" w:color="auto" w:fill="FFFFFF"/>
+        </w:rPr>
+        <w:t xml:space="preserve">:  </w:t>
+      </w:r>
+      <w:r>
+        <w:rPr>
+          <w:rStyle w:val="Emphasis"/>
+          <w:rFonts w:cstheme="minorHAnsi"/>
+          <w:bCs/>
+          <w:iCs w:val="0"/>
+          <w:sz w:val="20"/>
+          <w:shd w:val="clear" w:color="auto" w:fill="FFFFFF"/>
+        </w:rPr>
+        <w:t>5 samples from the data with clusters identified</w:t>
+      </w:r>
+    </w:p>
+    <w:p>
+      <w:pPr>
+        <w:ind w:left="720"/>
+        <w:rPr>
+          <w:rFonts w:cstheme="minorHAnsi"/>
+          <w:bCs/>
+          <w:shd w:val="clear" w:color="auto" w:fill="FFFFFF"/>
+        </w:rPr>
+      </w:pPr>
+      <w:r>
+        <w:rPr>
+          <w:rFonts w:cstheme="minorHAnsi"/>
+          <w:bCs/>
+          <w:noProof/>
+          <w:shd w:val="clear" w:color="auto" w:fill="FFFFFF"/>
+        </w:rPr>
+        <w:drawing>
+          <wp:inline distT="0" distB="0" distL="0" distR="0" wp14:anchorId="07503324" wp14:editId="66E418BB">
+            <wp:extent cx="5085053" cy="2486025"/>
+            <wp:effectExtent l="0" t="0" r="1905" b="0"/>
+            <wp:docPr id="11" name="Picture 11"/>
+            <wp:cNvGraphicFramePr>
+              <a:graphicFrameLocks xmlns:a="http://schemas.openxmlformats.org/drawingml/2006/main" noChangeAspect="1"/>
+            </wp:cNvGraphicFramePr>
+            <a:graphic xmlns:a="http://schemas.openxmlformats.org/drawingml/2006/main">
+              <a:graphicData uri="http://schemas.openxmlformats.org/drawingml/2006/picture">
+                <pic:pic xmlns:pic="http://schemas.openxmlformats.org/drawingml/2006/picture">
+                  <pic:nvPicPr>
+                    <pic:cNvPr id="0" name="Picture 11"/>
+                    <pic:cNvPicPr>
+                      <a:picLocks noChangeAspect="1" noChangeArrowheads="1"/>
+                    </pic:cNvPicPr>
+                  </pic:nvPicPr>
+                  <pic:blipFill>
+                    <a:blip r:embed="rId16">
+                      <a:extLst>
+                        <a:ext uri="{28A0092B-C50C-407E-A947-70E740481C1C}">
+                          <a14:useLocalDpi xmlns:a14="http://schemas.microsoft.com/office/drawing/2010/main" val="0"/>
+                        </a:ext>
+                      </a:extLst>
+                    </a:blip>
+                    <a:srcRect/>
+                    <a:stretch>
+                      <a:fillRect/>
+                    </a:stretch>
+                  </pic:blipFill>
+                  <pic:spPr bwMode="auto">
+                    <a:xfrm>
+                      <a:off x="0" y="0"/>
+                      <a:ext cx="5147264" cy="2516439"/>
+                    </a:xfrm>
+                    <a:prstGeom prst="rect">
+                      <a:avLst/>
+                    </a:prstGeom>
+                    <a:noFill/>
+                    <a:ln>
+                      <a:noFill/>
+                    </a:ln>
+                  </pic:spPr>
+                </pic:pic>
+              </a:graphicData>
+            </a:graphic>
+          </wp:inline>
+        </w:drawing>
+      </w:r>
+    </w:p>
+    <w:p>
+      <w:pPr>
+        <w:ind w:firstLine="720"/>
+        <w:rPr>
+          <w:rStyle w:val="Emphasis"/>
+          <w:rFonts w:cstheme="minorHAnsi"/>
+          <w:bCs/>
+          <w:iCs w:val="0"/>
+          <w:sz w:val="20"/>
+          <w:shd w:val="clear" w:color="auto" w:fill="FFFFFF"/>
+        </w:rPr>
+      </w:pPr>
+      <w:r>
+        <w:rPr>
+          <w:rStyle w:val="Emphasis"/>
+          <w:rFonts w:cstheme="minorHAnsi"/>
+          <w:bCs/>
+          <w:iCs w:val="0"/>
+          <w:sz w:val="20"/>
+          <w:shd w:val="clear" w:color="auto" w:fill="FFFFFF"/>
+        </w:rPr>
+        <w:t xml:space="preserve">Fig </w:t>
+      </w:r>
+      <w:r>
+        <w:rPr>
+          <w:rStyle w:val="Emphasis"/>
+          <w:rFonts w:cstheme="minorHAnsi"/>
+          <w:bCs/>
+          <w:iCs w:val="0"/>
+          <w:sz w:val="20"/>
+          <w:shd w:val="clear" w:color="auto" w:fill="FFFFFF"/>
+        </w:rPr>
+        <w:t>6</w:t>
+      </w:r>
+      <w:r>
+        <w:rPr>
+          <w:rStyle w:val="Emphasis"/>
+          <w:rFonts w:cstheme="minorHAnsi"/>
+          <w:bCs/>
+          <w:iCs w:val="0"/>
+          <w:sz w:val="20"/>
+          <w:shd w:val="clear" w:color="auto" w:fill="FFFFFF"/>
+        </w:rPr>
+        <w:t xml:space="preserve">:  </w:t>
+      </w:r>
+      <w:r>
+        <w:rPr>
+          <w:rStyle w:val="Emphasis"/>
+          <w:rFonts w:cstheme="minorHAnsi"/>
+          <w:bCs/>
+          <w:iCs w:val="0"/>
+          <w:sz w:val="20"/>
+          <w:shd w:val="clear" w:color="auto" w:fill="FFFFFF"/>
+        </w:rPr>
+        <w:t>Restaurants by Cluster.  Cluster 0 = Yellow, Cluster 1= Red, Cluster 2 = Blue</w:t>
+      </w:r>
+    </w:p>
+    <w:p>
+      <w:pPr>
+        <w:rPr>
+          <w:b/>
+          <w:sz w:val="32"/>
+        </w:rPr>
+      </w:pPr>
+      <w:r>
+        <w:rPr>
+          <w:b/>
+          <w:sz w:val="32"/>
+        </w:rPr>
+        <w:lastRenderedPageBreak/>
+        <w:t>Results</w:t>
+      </w:r>
+      <w:r>
+        <w:rPr>
+          <w:b/>
+          <w:sz w:val="32"/>
+        </w:rPr>
+        <w:t>:</w:t>
+      </w:r>
+    </w:p>
+    <w:p>
+      <w:pPr>
+        <w:pStyle w:val="Heading4"/>
+        <w:shd w:val="clear" w:color="auto" w:fill="FFFFFF"/>
+        <w:spacing w:before="240" w:beforeAutospacing="0" w:after="0" w:afterAutospacing="0"/>
+        <w:rPr>
+          <w:rFonts w:asciiTheme="minorHAnsi" w:hAnsiTheme="minorHAnsi" w:cstheme="minorHAnsi"/>
+          <w:b w:val="0"/>
+          <w:color w:val="000000"/>
+          <w:sz w:val="22"/>
+          <w:szCs w:val="21"/>
+        </w:rPr>
+      </w:pPr>
+      <w:r>
+        <w:rPr>
+          <w:rFonts w:asciiTheme="minorHAnsi" w:hAnsiTheme="minorHAnsi" w:cstheme="minorHAnsi"/>
+          <w:b w:val="0"/>
+          <w:color w:val="000000"/>
+          <w:sz w:val="22"/>
+          <w:szCs w:val="21"/>
+        </w:rPr>
+        <w:t>Estimated Incomes and Median Building Age vary significantly, while Population and Rating do not. Also note on the map above that cluster 1 is further from the city center than the other cluster.</w:t>
+      </w:r>
+    </w:p>
+    <w:p>
+      <w:pPr>
+        <w:rPr>
+          <w:rFonts w:cstheme="minorHAnsi"/>
+          <w:bCs/>
+          <w:shd w:val="clear" w:color="auto" w:fill="FFFFFF"/>
+        </w:rPr>
+      </w:pPr>
+      <w:r>
+        <w:rPr>
+          <w:rFonts w:cstheme="minorHAnsi"/>
+          <w:bCs/>
+          <w:noProof/>
+          <w:shd w:val="clear" w:color="auto" w:fill="FFFFFF"/>
+        </w:rPr>
+        <w:drawing>
+          <wp:inline distT="0" distB="0" distL="0" distR="0" wp14:anchorId="02F93CB7" wp14:editId="1C99AB87">
+            <wp:extent cx="6810375" cy="4769444"/>
+            <wp:effectExtent l="0" t="0" r="0" b="0"/>
+            <wp:docPr id="9" name="Picture 9"/>
+            <wp:cNvGraphicFramePr>
+              <a:graphicFrameLocks xmlns:a="http://schemas.openxmlformats.org/drawingml/2006/main" noChangeAspect="1"/>
+            </wp:cNvGraphicFramePr>
+            <a:graphic xmlns:a="http://schemas.openxmlformats.org/drawingml/2006/main">
+              <a:graphicData uri="http://schemas.openxmlformats.org/drawingml/2006/picture">
+                <pic:pic xmlns:pic="http://schemas.openxmlformats.org/drawingml/2006/picture">
+                  <pic:nvPicPr>
+                    <pic:cNvPr id="0" name="Picture 9"/>
+                    <pic:cNvPicPr>
+                      <a:picLocks noChangeAspect="1" noChangeArrowheads="1"/>
+                    </pic:cNvPicPr>
+                  </pic:nvPicPr>
+                  <pic:blipFill>
+                    <a:blip r:embed="rId17">
+                      <a:extLst>
+                        <a:ext uri="{28A0092B-C50C-407E-A947-70E740481C1C}">
+                          <a14:useLocalDpi xmlns:a14="http://schemas.microsoft.com/office/drawing/2010/main" val="0"/>
+                        </a:ext>
+                      </a:extLst>
+                    </a:blip>
+                    <a:srcRect/>
+                    <a:stretch>
+                      <a:fillRect/>
+                    </a:stretch>
+                  </pic:blipFill>
+                  <pic:spPr bwMode="auto">
+                    <a:xfrm>
+                      <a:off x="0" y="0"/>
+                      <a:ext cx="6867757" cy="4809630"/>
+                    </a:xfrm>
+                    <a:prstGeom prst="rect">
+                      <a:avLst/>
+                    </a:prstGeom>
+                    <a:noFill/>
+                    <a:ln>
+                      <a:noFill/>
+                    </a:ln>
+                  </pic:spPr>
+                </pic:pic>
+              </a:graphicData>
+            </a:graphic>
+          </wp:inline>
+        </w:drawing>
+      </w:r>
+    </w:p>
+    <w:p>
+      <w:pPr>
+        <w:rPr>
+          <w:rStyle w:val="Emphasis"/>
+          <w:rFonts w:cstheme="minorHAnsi"/>
+          <w:bCs/>
+          <w:iCs w:val="0"/>
+          <w:sz w:val="20"/>
+          <w:shd w:val="clear" w:color="auto" w:fill="FFFFFF"/>
+        </w:rPr>
+      </w:pPr>
+      <w:r>
+        <w:rPr>
+          <w:rStyle w:val="Emphasis"/>
+          <w:rFonts w:cstheme="minorHAnsi"/>
+          <w:bCs/>
+          <w:iCs w:val="0"/>
+          <w:sz w:val="20"/>
+          <w:shd w:val="clear" w:color="auto" w:fill="FFFFFF"/>
+        </w:rPr>
+        <w:t xml:space="preserve">Fig </w:t>
+      </w:r>
+      <w:r>
+        <w:rPr>
+          <w:rStyle w:val="Emphasis"/>
+          <w:rFonts w:cstheme="minorHAnsi"/>
+          <w:bCs/>
+          <w:iCs w:val="0"/>
+          <w:sz w:val="20"/>
+          <w:shd w:val="clear" w:color="auto" w:fill="FFFFFF"/>
+        </w:rPr>
+        <w:t>7</w:t>
+      </w:r>
+      <w:r>
+        <w:rPr>
+          <w:rStyle w:val="Emphasis"/>
+          <w:rFonts w:cstheme="minorHAnsi"/>
+          <w:bCs/>
+          <w:iCs w:val="0"/>
+          <w:sz w:val="20"/>
+          <w:shd w:val="clear" w:color="auto" w:fill="FFFFFF"/>
+        </w:rPr>
+        <w:t xml:space="preserve">:  </w:t>
+      </w:r>
+      <w:r>
+        <w:rPr>
+          <w:rStyle w:val="Emphasis"/>
+          <w:rFonts w:cstheme="minorHAnsi"/>
+          <w:bCs/>
+          <w:iCs w:val="0"/>
+          <w:sz w:val="20"/>
+          <w:shd w:val="clear" w:color="auto" w:fill="FFFFFF"/>
+        </w:rPr>
+        <w:t>Cluster Breakdown</w:t>
+      </w:r>
+    </w:p>
+    <w:p>
+      <w:pPr>
+        <w:rPr>
+          <w:rFonts w:cstheme="minorHAnsi"/>
+          <w:bCs/>
+          <w:shd w:val="clear" w:color="auto" w:fill="FFFFFF"/>
+        </w:rPr>
+      </w:pPr>
+    </w:p>
+    <w:p>
+      <w:pPr>
+        <w:pStyle w:val="Heading3"/>
+        <w:shd w:val="clear" w:color="auto" w:fill="FFFFFF"/>
+        <w:spacing w:before="186"/>
+        <w:rPr>
+          <w:rFonts w:asciiTheme="minorHAnsi" w:hAnsiTheme="minorHAnsi" w:cstheme="minorHAnsi"/>
+          <w:b/>
+          <w:color w:val="000000"/>
+          <w:sz w:val="22"/>
+          <w:szCs w:val="22"/>
+        </w:rPr>
+      </w:pPr>
+      <w:r>
+        <w:rPr>
+          <w:rFonts w:asciiTheme="minorHAnsi" w:hAnsiTheme="minorHAnsi" w:cstheme="minorHAnsi"/>
+          <w:b/>
+          <w:color w:val="000000"/>
+          <w:sz w:val="22"/>
+          <w:szCs w:val="22"/>
+        </w:rPr>
+        <w:t>Top Restaurant Categories and Price Ratings by Cluster</w:t>
+      </w:r>
+      <w:r>
+        <w:rPr>
+          <w:rFonts w:asciiTheme="minorHAnsi" w:hAnsiTheme="minorHAnsi" w:cstheme="minorHAnsi"/>
+          <w:b/>
+          <w:color w:val="000000"/>
+          <w:sz w:val="22"/>
+          <w:szCs w:val="22"/>
+        </w:rPr>
+        <w:t>:</w:t>
+      </w:r>
+    </w:p>
+    <w:p/>
+    <w:p>
+      <w:r>
+        <w:rPr>
+          <w:noProof/>
+        </w:rPr>
+        <w:drawing>
+          <wp:inline distT="0" distB="0" distL="0" distR="0" wp14:anchorId="43CABD26" wp14:editId="32ED2EE8">
+            <wp:extent cx="5943600" cy="1171575"/>
+            <wp:effectExtent l="0" t="0" r="0" b="9525"/>
+            <wp:docPr id="10" name="Picture 10"/>
+            <wp:cNvGraphicFramePr>
+              <a:graphicFrameLocks xmlns:a="http://schemas.openxmlformats.org/drawingml/2006/main" noChangeAspect="1"/>
+            </wp:cNvGraphicFramePr>
+            <a:graphic xmlns:a="http://schemas.openxmlformats.org/drawingml/2006/main">
+              <a:graphicData uri="http://schemas.openxmlformats.org/drawingml/2006/picture">
+                <pic:pic xmlns:pic="http://schemas.openxmlformats.org/drawingml/2006/picture">
+                  <pic:nvPicPr>
+                    <pic:cNvPr id="0" name="Picture 10"/>
+                    <pic:cNvPicPr>
+                      <a:picLocks noChangeAspect="1" noChangeArrowheads="1"/>
+                    </pic:cNvPicPr>
+                  </pic:nvPicPr>
+                  <pic:blipFill>
+                    <a:blip r:embed="rId18">
+                      <a:extLst>
+                        <a:ext uri="{28A0092B-C50C-407E-A947-70E740481C1C}">
+                          <a14:useLocalDpi xmlns:a14="http://schemas.microsoft.com/office/drawing/2010/main" val="0"/>
+                        </a:ext>
+                      </a:extLst>
+                    </a:blip>
+                    <a:srcRect/>
+                    <a:stretch>
+                      <a:fillRect/>
+                    </a:stretch>
+                  </pic:blipFill>
+                  <pic:spPr bwMode="auto">
+                    <a:xfrm>
+                      <a:off x="0" y="0"/>
+                      <a:ext cx="5943600" cy="1171575"/>
+                    </a:xfrm>
+                    <a:prstGeom prst="rect">
+                      <a:avLst/>
+                    </a:prstGeom>
+                    <a:noFill/>
+                    <a:ln>
+                      <a:noFill/>
+                    </a:ln>
+                  </pic:spPr>
+                </pic:pic>
+              </a:graphicData>
+            </a:graphic>
+          </wp:inline>
+        </w:drawing>
+      </w:r>
+    </w:p>
+    <w:p>
+      <w:pPr>
+        <w:rPr>
+          <w:rStyle w:val="Emphasis"/>
+          <w:rFonts w:cstheme="minorHAnsi"/>
+          <w:bCs/>
+          <w:iCs w:val="0"/>
+          <w:sz w:val="20"/>
+          <w:shd w:val="clear" w:color="auto" w:fill="FFFFFF"/>
+        </w:rPr>
+      </w:pPr>
+      <w:r>
+        <w:rPr>
+          <w:rStyle w:val="Emphasis"/>
+          <w:rFonts w:cstheme="minorHAnsi"/>
+          <w:bCs/>
+          <w:iCs w:val="0"/>
+          <w:sz w:val="20"/>
+          <w:shd w:val="clear" w:color="auto" w:fill="FFFFFF"/>
+        </w:rPr>
+        <w:t xml:space="preserve">Fig </w:t>
+      </w:r>
+      <w:r>
+        <w:rPr>
+          <w:rStyle w:val="Emphasis"/>
+          <w:rFonts w:cstheme="minorHAnsi"/>
+          <w:bCs/>
+          <w:iCs w:val="0"/>
+          <w:sz w:val="20"/>
+          <w:shd w:val="clear" w:color="auto" w:fill="FFFFFF"/>
+        </w:rPr>
+        <w:t>8</w:t>
+      </w:r>
+      <w:r>
+        <w:rPr>
+          <w:rStyle w:val="Emphasis"/>
+          <w:rFonts w:cstheme="minorHAnsi"/>
+          <w:bCs/>
+          <w:iCs w:val="0"/>
+          <w:sz w:val="20"/>
+          <w:shd w:val="clear" w:color="auto" w:fill="FFFFFF"/>
+        </w:rPr>
+        <w:t xml:space="preserve">:  </w:t>
+      </w:r>
+      <w:r>
+        <w:rPr>
+          <w:rStyle w:val="Emphasis"/>
+          <w:rFonts w:cstheme="minorHAnsi"/>
+          <w:bCs/>
+          <w:iCs w:val="0"/>
+          <w:sz w:val="20"/>
+          <w:shd w:val="clear" w:color="auto" w:fill="FFFFFF"/>
+        </w:rPr>
+        <w:t>Top Restaurant Categories and Price Ratings by Cluster</w:t>
+      </w:r>
+    </w:p>
+    <w:p/>
+    <w:p>
+      <w:pPr>
+        <w:rPr>
+          <w:b/>
+          <w:sz w:val="32"/>
+        </w:rPr>
+      </w:pPr>
+    </w:p>
+    <w:p>
+      <w:pPr>
+        <w:rPr>
+          <w:b/>
+          <w:sz w:val="32"/>
+        </w:rPr>
+      </w:pPr>
+      <w:r>
+        <w:rPr>
+          <w:b/>
+          <w:sz w:val="32"/>
+        </w:rPr>
+        <w:lastRenderedPageBreak/>
+        <w:t>Discussion</w:t>
+      </w:r>
+      <w:r>
+        <w:rPr>
+          <w:b/>
+          <w:sz w:val="32"/>
+        </w:rPr>
+        <w:t>:</w:t>
+      </w:r>
+    </w:p>
+    <w:p>
+      <w:pPr>
+        <w:pStyle w:val="NormalWeb"/>
+        <w:shd w:val="clear" w:color="auto" w:fill="FFFFFF"/>
+        <w:spacing w:before="240" w:beforeAutospacing="0" w:after="0" w:afterAutospacing="0"/>
+        <w:rPr>
+          <w:rFonts w:asciiTheme="minorHAnsi" w:hAnsiTheme="minorHAnsi" w:cstheme="minorHAnsi"/>
+          <w:color w:val="000000"/>
+          <w:sz w:val="22"/>
+          <w:szCs w:val="21"/>
+        </w:rPr>
+      </w:pPr>
+      <w:r>
+        <w:rPr>
+          <w:rFonts w:asciiTheme="minorHAnsi" w:hAnsiTheme="minorHAnsi" w:cstheme="minorHAnsi"/>
+          <w:color w:val="000000"/>
+          <w:sz w:val="22"/>
+          <w:szCs w:val="21"/>
+        </w:rPr>
+        <w:t xml:space="preserve">Older neighborhoods (based on median house unit age) with lower average estimated incomes and located further from the city center (cluster 1) were distinctly different than the other clusters. Beyond this, limitations of </w:t>
+      </w:r>
+      <w:proofErr w:type="spellStart"/>
+      <w:r>
+        <w:rPr>
+          <w:rFonts w:asciiTheme="minorHAnsi" w:hAnsiTheme="minorHAnsi" w:cstheme="minorHAnsi"/>
+          <w:color w:val="000000"/>
+          <w:sz w:val="22"/>
+          <w:szCs w:val="21"/>
+        </w:rPr>
+        <w:t>Foursquare's</w:t>
+      </w:r>
+      <w:proofErr w:type="spellEnd"/>
+      <w:r>
+        <w:rPr>
+          <w:rFonts w:asciiTheme="minorHAnsi" w:hAnsiTheme="minorHAnsi" w:cstheme="minorHAnsi"/>
+          <w:color w:val="000000"/>
+          <w:sz w:val="22"/>
+          <w:szCs w:val="21"/>
+        </w:rPr>
+        <w:t xml:space="preserve"> basic API access hasn't permitted a robust dataset with varying User Ratings. As a result, we are unable to utilize a larger dataset to assess our objective of observing how demographic information and other Foursquare information affects User Ratings.</w:t>
+      </w:r>
+    </w:p>
+    <w:p>
+      <w:pPr>
+        <w:pStyle w:val="NormalWeb"/>
+        <w:shd w:val="clear" w:color="auto" w:fill="FFFFFF"/>
+        <w:spacing w:before="240" w:beforeAutospacing="0" w:after="0" w:afterAutospacing="0"/>
+        <w:rPr>
+          <w:rFonts w:asciiTheme="minorHAnsi" w:hAnsiTheme="minorHAnsi" w:cstheme="minorHAnsi"/>
+          <w:color w:val="000000"/>
+          <w:sz w:val="22"/>
+          <w:szCs w:val="21"/>
+        </w:rPr>
+      </w:pPr>
+      <w:r>
+        <w:rPr>
+          <w:rFonts w:asciiTheme="minorHAnsi" w:hAnsiTheme="minorHAnsi" w:cstheme="minorHAnsi"/>
+          <w:color w:val="000000"/>
+          <w:sz w:val="22"/>
+          <w:szCs w:val="21"/>
+        </w:rPr>
+        <w:t>Variables such as Foursquare price rating, neighborhood estimated income, and median house unit age appear to be correlated and potentially redundant. In addition to a more robust Foursquare dataset, obtaining more relevant demographic information such as neighborhood age should enrich the analysis. Furthermore, demographic information of the Foursquare users should be added to any future analysis as well. </w:t>
+      </w:r>
+    </w:p>
+    <w:p/>
+    <w:p>
+      <w:pPr>
+        <w:rPr>
+          <w:b/>
+          <w:sz w:val="32"/>
+        </w:rPr>
+      </w:pPr>
+      <w:r>
+        <w:rPr>
+          <w:b/>
+          <w:sz w:val="32"/>
+        </w:rPr>
+        <w:t>Conclusion</w:t>
+      </w:r>
+      <w:r>
+        <w:rPr>
+          <w:b/>
+          <w:sz w:val="32"/>
+        </w:rPr>
+        <w:t>:</w:t>
+      </w:r>
+    </w:p>
+    <w:p>
+      <w:pPr>
+        <w:rPr>
+          <w:rFonts w:cstheme="minorHAnsi"/>
+          <w:bCs/>
+          <w:sz w:val="24"/>
+          <w:shd w:val="clear" w:color="auto" w:fill="FFFFFF"/>
+        </w:rPr>
+      </w:pPr>
+      <w:r>
+        <w:rPr>
+          <w:rFonts w:cstheme="minorHAnsi"/>
+          <w:color w:val="000000"/>
+          <w:szCs w:val="21"/>
+          <w:shd w:val="clear" w:color="auto" w:fill="FFFFFF"/>
+        </w:rPr>
+        <w:t>A revision of this User Rating exploratory analysis will be required once we have premium Foursquare access. More clusters in a larger dataset (at least 500 restaurants) with a random distribution (rather than sorted by User Rating) may provide more segmented, meaningful results. </w:t>
+      </w:r>
+    </w:p>
     <w:sectPr>
       <w:pgSz w:w="12240" w:h="15840"/>
-      <w:pgMar w:top="1440" w:right="1440" w:bottom="1440" w:left="1440" w:header="720" w:footer="720" w:gutter="0"/>
+      <w:pgMar w:top="720" w:right="720" w:bottom="720" w:left="720" w:header="720" w:footer="720" w:gutter="0"/>
       <w:cols w:space="720"/>
       <w:docGrid w:linePitch="360"/>
     </w:sectPr>
   </w:body>
 </w:document>
+</file>
+
+<file path=word/numbering.xml><?xml version="1.0" encoding="utf-8"?>
+<w:numbering xmlns:wpc="http://schemas.microsoft.com/office/word/2010/wordprocessingCanvas" xmlns:cx="http://schemas.microsoft.com/office/drawing/2014/chartex" xmlns:cx1="http://schemas.microsoft.com/office/drawing/2015/9/8/chartex" xmlns:cx2="http://schemas.microsoft.com/office/drawing/2015/10/21/chartex" xmlns:cx3="http://schemas.microsoft.com/office/drawing/2016/5/9/chartex" xmlns:cx4="http://schemas.microsoft.com/office/drawing/2016/5/10/chartex" xmlns:cx5="http://schemas.microsoft.com/office/drawing/2016/5/11/chartex" xmlns:cx6="http://schemas.microsoft.com/office/drawing/2016/5/12/chartex" xmlns:cx7="http://schemas.microsoft.com/office/drawing/2016/5/13/chartex" xmlns:cx8="http://schemas.microsoft.com/office/drawing/2016/5/14/chartex" xmlns:mc="http://schemas.openxmlformats.org/markup-compatibility/2006" xmlns:aink="http://schemas.microsoft.com/office/drawing/2016/ink" xmlns:am3d="http://schemas.microsoft.com/office/drawing/2017/model3d" xmlns:o="urn:schemas-microsoft-com:office:office" xmlns:r="http://schemas.openxmlformats.org/officeDocument/2006/relationships" xmlns:m="http://schemas.openxmlformats.org/officeDocument/2006/math" xmlns:v="urn:schemas-microsoft-com:vml" xmlns:wp14="http://schemas.microsoft.com/office/word/2010/wordprocessingDrawing" xmlns:wp="http://schemas.openxmlformats.org/drawingml/2006/wordprocessingDrawing" xmlns:w10="urn:schemas-microsoft-com:office:word" xmlns:w="http://schemas.openxmlformats.org/wordprocessingml/2006/main" xmlns:w14="http://schemas.microsoft.com/office/word/2010/wordml" xmlns:w15="http://schemas.microsoft.com/office/word/2012/wordml" xmlns:w16cid="http://schemas.microsoft.com/office/word/2016/wordml/cid" xmlns:w16se="http://schemas.microsoft.com/office/word/2015/wordml/symex" xmlns:wpg="http://schemas.microsoft.com/office/word/2010/wordprocessingGroup" xmlns:wpi="http://schemas.microsoft.com/office/word/2010/wordprocessingInk" xmlns:wne="http://schemas.microsoft.com/office/word/2006/wordml" xmlns:wps="http://schemas.microsoft.com/office/word/2010/wordprocessingShape" mc:Ignorable="w14 w15 w16se w16cid wp14">
+  <w:abstractNum w:abstractNumId="0" w15:restartNumberingAfterBreak="0">
+    <w:nsid w:val="10455EC8"/>
+    <w:multiLevelType w:val="hybridMultilevel"/>
+    <w:tmpl w:val="EF3A0700"/>
+    <w:lvl w:ilvl="0" w:tplc="0409000F">
+      <w:start w:val="1"/>
+      <w:numFmt w:val="decimal"/>
+      <w:lvlText w:val="%1."/>
+      <w:lvlJc w:val="left"/>
+      <w:pPr>
+        <w:ind w:left="720" w:hanging="360"/>
+      </w:pPr>
+      <w:rPr>
+        <w:rFonts w:hint="default"/>
+      </w:rPr>
+    </w:lvl>
+    <w:lvl w:ilvl="1" w:tplc="04090019">
+      <w:start w:val="1"/>
+      <w:numFmt w:val="lowerLetter"/>
+      <w:lvlText w:val="%2."/>
+      <w:lvlJc w:val="left"/>
+      <w:pPr>
+        <w:ind w:left="1440" w:hanging="360"/>
+      </w:pPr>
+    </w:lvl>
+    <w:lvl w:ilvl="2" w:tplc="0409001B" w:tentative="1">
+      <w:start w:val="1"/>
+      <w:numFmt w:val="lowerRoman"/>
+      <w:lvlText w:val="%3."/>
+      <w:lvlJc w:val="right"/>
+      <w:pPr>
+        <w:ind w:left="2160" w:hanging="180"/>
+      </w:pPr>
+    </w:lvl>
+    <w:lvl w:ilvl="3" w:tplc="0409000F" w:tentative="1">
+      <w:start w:val="1"/>
+      <w:numFmt w:val="decimal"/>
+      <w:lvlText w:val="%4."/>
+      <w:lvlJc w:val="left"/>
+      <w:pPr>
+        <w:ind w:left="2880" w:hanging="360"/>
+      </w:pPr>
+    </w:lvl>
+    <w:lvl w:ilvl="4" w:tplc="04090019" w:tentative="1">
+      <w:start w:val="1"/>
+      <w:numFmt w:val="lowerLetter"/>
+      <w:lvlText w:val="%5."/>
+      <w:lvlJc w:val="left"/>
+      <w:pPr>
+        <w:ind w:left="3600" w:hanging="360"/>
+      </w:pPr>
+    </w:lvl>
+    <w:lvl w:ilvl="5" w:tplc="0409001B" w:tentative="1">
+      <w:start w:val="1"/>
+      <w:numFmt w:val="lowerRoman"/>
+      <w:lvlText w:val="%6."/>
+      <w:lvlJc w:val="right"/>
+      <w:pPr>
+        <w:ind w:left="4320" w:hanging="180"/>
+      </w:pPr>
+    </w:lvl>
+    <w:lvl w:ilvl="6" w:tplc="0409000F" w:tentative="1">
+      <w:start w:val="1"/>
+      <w:numFmt w:val="decimal"/>
+      <w:lvlText w:val="%7."/>
+      <w:lvlJc w:val="left"/>
+      <w:pPr>
+        <w:ind w:left="5040" w:hanging="360"/>
+      </w:pPr>
+    </w:lvl>
+    <w:lvl w:ilvl="7" w:tplc="04090019" w:tentative="1">
+      <w:start w:val="1"/>
+      <w:numFmt w:val="lowerLetter"/>
+      <w:lvlText w:val="%8."/>
+      <w:lvlJc w:val="left"/>
+      <w:pPr>
+        <w:ind w:left="5760" w:hanging="360"/>
+      </w:pPr>
+    </w:lvl>
+    <w:lvl w:ilvl="8" w:tplc="0409001B" w:tentative="1">
+      <w:start w:val="1"/>
+      <w:numFmt w:val="lowerRoman"/>
+      <w:lvlText w:val="%9."/>
+      <w:lvlJc w:val="right"/>
+      <w:pPr>
+        <w:ind w:left="6480" w:hanging="180"/>
+      </w:pPr>
+    </w:lvl>
+  </w:abstractNum>
+  <w:abstractNum w:abstractNumId="1" w15:restartNumberingAfterBreak="0">
+    <w:nsid w:val="13654735"/>
+    <w:multiLevelType w:val="hybridMultilevel"/>
+    <w:tmpl w:val="EF3A0700"/>
+    <w:lvl w:ilvl="0" w:tplc="0409000F">
+      <w:start w:val="1"/>
+      <w:numFmt w:val="decimal"/>
+      <w:lvlText w:val="%1."/>
+      <w:lvlJc w:val="left"/>
+      <w:pPr>
+        <w:ind w:left="720" w:hanging="360"/>
+      </w:pPr>
+      <w:rPr>
+        <w:rFonts w:hint="default"/>
+      </w:rPr>
+    </w:lvl>
+    <w:lvl w:ilvl="1" w:tplc="04090019">
+      <w:start w:val="1"/>
+      <w:numFmt w:val="lowerLetter"/>
+      <w:lvlText w:val="%2."/>
+      <w:lvlJc w:val="left"/>
+      <w:pPr>
+        <w:ind w:left="1440" w:hanging="360"/>
+      </w:pPr>
+    </w:lvl>
+    <w:lvl w:ilvl="2" w:tplc="0409001B" w:tentative="1">
+      <w:start w:val="1"/>
+      <w:numFmt w:val="lowerRoman"/>
+      <w:lvlText w:val="%3."/>
+      <w:lvlJc w:val="right"/>
+      <w:pPr>
+        <w:ind w:left="2160" w:hanging="180"/>
+      </w:pPr>
+    </w:lvl>
+    <w:lvl w:ilvl="3" w:tplc="0409000F" w:tentative="1">
+      <w:start w:val="1"/>
+      <w:numFmt w:val="decimal"/>
+      <w:lvlText w:val="%4."/>
+      <w:lvlJc w:val="left"/>
+      <w:pPr>
+        <w:ind w:left="2880" w:hanging="360"/>
+      </w:pPr>
+    </w:lvl>
+    <w:lvl w:ilvl="4" w:tplc="04090019" w:tentative="1">
+      <w:start w:val="1"/>
+      <w:numFmt w:val="lowerLetter"/>
+      <w:lvlText w:val="%5."/>
+      <w:lvlJc w:val="left"/>
+      <w:pPr>
+        <w:ind w:left="3600" w:hanging="360"/>
+      </w:pPr>
+    </w:lvl>
+    <w:lvl w:ilvl="5" w:tplc="0409001B" w:tentative="1">
+      <w:start w:val="1"/>
+      <w:numFmt w:val="lowerRoman"/>
+      <w:lvlText w:val="%6."/>
+      <w:lvlJc w:val="right"/>
+      <w:pPr>
+        <w:ind w:left="4320" w:hanging="180"/>
+      </w:pPr>
+    </w:lvl>
+    <w:lvl w:ilvl="6" w:tplc="0409000F" w:tentative="1">
+      <w:start w:val="1"/>
+      <w:numFmt w:val="decimal"/>
+      <w:lvlText w:val="%7."/>
+      <w:lvlJc w:val="left"/>
+      <w:pPr>
+        <w:ind w:left="5040" w:hanging="360"/>
+      </w:pPr>
+    </w:lvl>
+    <w:lvl w:ilvl="7" w:tplc="04090019" w:tentative="1">
+      <w:start w:val="1"/>
+      <w:numFmt w:val="lowerLetter"/>
+      <w:lvlText w:val="%8."/>
+      <w:lvlJc w:val="left"/>
+      <w:pPr>
+        <w:ind w:left="5760" w:hanging="360"/>
+      </w:pPr>
+    </w:lvl>
+    <w:lvl w:ilvl="8" w:tplc="0409001B" w:tentative="1">
+      <w:start w:val="1"/>
+      <w:numFmt w:val="lowerRoman"/>
+      <w:lvlText w:val="%9."/>
+      <w:lvlJc w:val="right"/>
+      <w:pPr>
+        <w:ind w:left="6480" w:hanging="180"/>
+      </w:pPr>
+    </w:lvl>
+  </w:abstractNum>
+  <w:abstractNum w:abstractNumId="2" w15:restartNumberingAfterBreak="0">
+    <w:nsid w:val="1B78734C"/>
+    <w:multiLevelType w:val="hybridMultilevel"/>
+    <w:tmpl w:val="EF3A0700"/>
+    <w:lvl w:ilvl="0" w:tplc="0409000F">
+      <w:start w:val="1"/>
+      <w:numFmt w:val="decimal"/>
+      <w:lvlText w:val="%1."/>
+      <w:lvlJc w:val="left"/>
+      <w:pPr>
+        <w:ind w:left="720" w:hanging="360"/>
+      </w:pPr>
+      <w:rPr>
+        <w:rFonts w:hint="default"/>
+      </w:rPr>
+    </w:lvl>
+    <w:lvl w:ilvl="1" w:tplc="04090019">
+      <w:start w:val="1"/>
+      <w:numFmt w:val="lowerLetter"/>
+      <w:lvlText w:val="%2."/>
+      <w:lvlJc w:val="left"/>
+      <w:pPr>
+        <w:ind w:left="1440" w:hanging="360"/>
+      </w:pPr>
+    </w:lvl>
+    <w:lvl w:ilvl="2" w:tplc="0409001B" w:tentative="1">
+      <w:start w:val="1"/>
+      <w:numFmt w:val="lowerRoman"/>
+      <w:lvlText w:val="%3."/>
+      <w:lvlJc w:val="right"/>
+      <w:pPr>
+        <w:ind w:left="2160" w:hanging="180"/>
+      </w:pPr>
+    </w:lvl>
+    <w:lvl w:ilvl="3" w:tplc="0409000F" w:tentative="1">
+      <w:start w:val="1"/>
+      <w:numFmt w:val="decimal"/>
+      <w:lvlText w:val="%4."/>
+      <w:lvlJc w:val="left"/>
+      <w:pPr>
+        <w:ind w:left="2880" w:hanging="360"/>
+      </w:pPr>
+    </w:lvl>
+    <w:lvl w:ilvl="4" w:tplc="04090019" w:tentative="1">
+      <w:start w:val="1"/>
+      <w:numFmt w:val="lowerLetter"/>
+      <w:lvlText w:val="%5."/>
+      <w:lvlJc w:val="left"/>
+      <w:pPr>
+        <w:ind w:left="3600" w:hanging="360"/>
+      </w:pPr>
+    </w:lvl>
+    <w:lvl w:ilvl="5" w:tplc="0409001B" w:tentative="1">
+      <w:start w:val="1"/>
+      <w:numFmt w:val="lowerRoman"/>
+      <w:lvlText w:val="%6."/>
+      <w:lvlJc w:val="right"/>
+      <w:pPr>
+        <w:ind w:left="4320" w:hanging="180"/>
+      </w:pPr>
+    </w:lvl>
+    <w:lvl w:ilvl="6" w:tplc="0409000F" w:tentative="1">
+      <w:start w:val="1"/>
+      <w:numFmt w:val="decimal"/>
+      <w:lvlText w:val="%7."/>
+      <w:lvlJc w:val="left"/>
+      <w:pPr>
+        <w:ind w:left="5040" w:hanging="360"/>
+      </w:pPr>
+    </w:lvl>
+    <w:lvl w:ilvl="7" w:tplc="04090019" w:tentative="1">
+      <w:start w:val="1"/>
+      <w:numFmt w:val="lowerLetter"/>
+      <w:lvlText w:val="%8."/>
+      <w:lvlJc w:val="left"/>
+      <w:pPr>
+        <w:ind w:left="5760" w:hanging="360"/>
+      </w:pPr>
+    </w:lvl>
+    <w:lvl w:ilvl="8" w:tplc="0409001B" w:tentative="1">
+      <w:start w:val="1"/>
+      <w:numFmt w:val="lowerRoman"/>
+      <w:lvlText w:val="%9."/>
+      <w:lvlJc w:val="right"/>
+      <w:pPr>
+        <w:ind w:left="6480" w:hanging="180"/>
+      </w:pPr>
+    </w:lvl>
+  </w:abstractNum>
+  <w:abstractNum w:abstractNumId="3" w15:restartNumberingAfterBreak="0">
+    <w:nsid w:val="1F9677B7"/>
+    <w:multiLevelType w:val="hybridMultilevel"/>
+    <w:tmpl w:val="EF3A0700"/>
+    <w:lvl w:ilvl="0" w:tplc="0409000F">
+      <w:start w:val="1"/>
+      <w:numFmt w:val="decimal"/>
+      <w:lvlText w:val="%1."/>
+      <w:lvlJc w:val="left"/>
+      <w:pPr>
+        <w:ind w:left="720" w:hanging="360"/>
+      </w:pPr>
+      <w:rPr>
+        <w:rFonts w:hint="default"/>
+      </w:rPr>
+    </w:lvl>
+    <w:lvl w:ilvl="1" w:tplc="04090019">
+      <w:start w:val="1"/>
+      <w:numFmt w:val="lowerLetter"/>
+      <w:lvlText w:val="%2."/>
+      <w:lvlJc w:val="left"/>
+      <w:pPr>
+        <w:ind w:left="1440" w:hanging="360"/>
+      </w:pPr>
+    </w:lvl>
+    <w:lvl w:ilvl="2" w:tplc="0409001B" w:tentative="1">
+      <w:start w:val="1"/>
+      <w:numFmt w:val="lowerRoman"/>
+      <w:lvlText w:val="%3."/>
+      <w:lvlJc w:val="right"/>
+      <w:pPr>
+        <w:ind w:left="2160" w:hanging="180"/>
+      </w:pPr>
+    </w:lvl>
+    <w:lvl w:ilvl="3" w:tplc="0409000F" w:tentative="1">
+      <w:start w:val="1"/>
+      <w:numFmt w:val="decimal"/>
+      <w:lvlText w:val="%4."/>
+      <w:lvlJc w:val="left"/>
+      <w:pPr>
+        <w:ind w:left="2880" w:hanging="360"/>
+      </w:pPr>
+    </w:lvl>
+    <w:lvl w:ilvl="4" w:tplc="04090019" w:tentative="1">
+      <w:start w:val="1"/>
+      <w:numFmt w:val="lowerLetter"/>
+      <w:lvlText w:val="%5."/>
+      <w:lvlJc w:val="left"/>
+      <w:pPr>
+        <w:ind w:left="3600" w:hanging="360"/>
+      </w:pPr>
+    </w:lvl>
+    <w:lvl w:ilvl="5" w:tplc="0409001B" w:tentative="1">
+      <w:start w:val="1"/>
+      <w:numFmt w:val="lowerRoman"/>
+      <w:lvlText w:val="%6."/>
+      <w:lvlJc w:val="right"/>
+      <w:pPr>
+        <w:ind w:left="4320" w:hanging="180"/>
+      </w:pPr>
+    </w:lvl>
+    <w:lvl w:ilvl="6" w:tplc="0409000F" w:tentative="1">
+      <w:start w:val="1"/>
+      <w:numFmt w:val="decimal"/>
+      <w:lvlText w:val="%7."/>
+      <w:lvlJc w:val="left"/>
+      <w:pPr>
+        <w:ind w:left="5040" w:hanging="360"/>
+      </w:pPr>
+    </w:lvl>
+    <w:lvl w:ilvl="7" w:tplc="04090019" w:tentative="1">
+      <w:start w:val="1"/>
+      <w:numFmt w:val="lowerLetter"/>
+      <w:lvlText w:val="%8."/>
+      <w:lvlJc w:val="left"/>
+      <w:pPr>
+        <w:ind w:left="5760" w:hanging="360"/>
+      </w:pPr>
+    </w:lvl>
+    <w:lvl w:ilvl="8" w:tplc="0409001B" w:tentative="1">
+      <w:start w:val="1"/>
+      <w:numFmt w:val="lowerRoman"/>
+      <w:lvlText w:val="%9."/>
+      <w:lvlJc w:val="right"/>
+      <w:pPr>
+        <w:ind w:left="6480" w:hanging="180"/>
+      </w:pPr>
+    </w:lvl>
+  </w:abstractNum>
+  <w:abstractNum w:abstractNumId="4" w15:restartNumberingAfterBreak="0">
+    <w:nsid w:val="3F683C08"/>
+    <w:multiLevelType w:val="hybridMultilevel"/>
+    <w:tmpl w:val="469C4670"/>
+    <w:lvl w:ilvl="0" w:tplc="5262F9A8">
+      <w:start w:val="1"/>
+      <w:numFmt w:val="upperRoman"/>
+      <w:lvlText w:val="%1."/>
+      <w:lvlJc w:val="left"/>
+      <w:pPr>
+        <w:ind w:left="1080" w:hanging="720"/>
+      </w:pPr>
+      <w:rPr>
+        <w:rFonts w:cstheme="minorBidi" w:hint="default"/>
+      </w:rPr>
+    </w:lvl>
+    <w:lvl w:ilvl="1" w:tplc="04090019" w:tentative="1">
+      <w:start w:val="1"/>
+      <w:numFmt w:val="lowerLetter"/>
+      <w:lvlText w:val="%2."/>
+      <w:lvlJc w:val="left"/>
+      <w:pPr>
+        <w:ind w:left="1440" w:hanging="360"/>
+      </w:pPr>
+    </w:lvl>
+    <w:lvl w:ilvl="2" w:tplc="0409001B" w:tentative="1">
+      <w:start w:val="1"/>
+      <w:numFmt w:val="lowerRoman"/>
+      <w:lvlText w:val="%3."/>
+      <w:lvlJc w:val="right"/>
+      <w:pPr>
+        <w:ind w:left="2160" w:hanging="180"/>
+      </w:pPr>
+    </w:lvl>
+    <w:lvl w:ilvl="3" w:tplc="0409000F" w:tentative="1">
+      <w:start w:val="1"/>
+      <w:numFmt w:val="decimal"/>
+      <w:lvlText w:val="%4."/>
+      <w:lvlJc w:val="left"/>
+      <w:pPr>
+        <w:ind w:left="2880" w:hanging="360"/>
+      </w:pPr>
+    </w:lvl>
+    <w:lvl w:ilvl="4" w:tplc="04090019" w:tentative="1">
+      <w:start w:val="1"/>
+      <w:numFmt w:val="lowerLetter"/>
+      <w:lvlText w:val="%5."/>
+      <w:lvlJc w:val="left"/>
+      <w:pPr>
+        <w:ind w:left="3600" w:hanging="360"/>
+      </w:pPr>
+    </w:lvl>
+    <w:lvl w:ilvl="5" w:tplc="0409001B" w:tentative="1">
+      <w:start w:val="1"/>
+      <w:numFmt w:val="lowerRoman"/>
+      <w:lvlText w:val="%6."/>
+      <w:lvlJc w:val="right"/>
+      <w:pPr>
+        <w:ind w:left="4320" w:hanging="180"/>
+      </w:pPr>
+    </w:lvl>
+    <w:lvl w:ilvl="6" w:tplc="0409000F" w:tentative="1">
+      <w:start w:val="1"/>
+      <w:numFmt w:val="decimal"/>
+      <w:lvlText w:val="%7."/>
+      <w:lvlJc w:val="left"/>
+      <w:pPr>
+        <w:ind w:left="5040" w:hanging="360"/>
+      </w:pPr>
+    </w:lvl>
+    <w:lvl w:ilvl="7" w:tplc="04090019" w:tentative="1">
+      <w:start w:val="1"/>
+      <w:numFmt w:val="lowerLetter"/>
+      <w:lvlText w:val="%8."/>
+      <w:lvlJc w:val="left"/>
+      <w:pPr>
+        <w:ind w:left="5760" w:hanging="360"/>
+      </w:pPr>
+    </w:lvl>
+    <w:lvl w:ilvl="8" w:tplc="0409001B" w:tentative="1">
+      <w:start w:val="1"/>
+      <w:numFmt w:val="lowerRoman"/>
+      <w:lvlText w:val="%9."/>
+      <w:lvlJc w:val="right"/>
+      <w:pPr>
+        <w:ind w:left="6480" w:hanging="180"/>
+      </w:pPr>
+    </w:lvl>
+  </w:abstractNum>
+  <w:abstractNum w:abstractNumId="5" w15:restartNumberingAfterBreak="0">
+    <w:nsid w:val="599E4708"/>
+    <w:multiLevelType w:val="hybridMultilevel"/>
+    <w:tmpl w:val="EF3A0700"/>
+    <w:lvl w:ilvl="0" w:tplc="0409000F">
+      <w:start w:val="1"/>
+      <w:numFmt w:val="decimal"/>
+      <w:lvlText w:val="%1."/>
+      <w:lvlJc w:val="left"/>
+      <w:pPr>
+        <w:ind w:left="720" w:hanging="360"/>
+      </w:pPr>
+      <w:rPr>
+        <w:rFonts w:hint="default"/>
+      </w:rPr>
+    </w:lvl>
+    <w:lvl w:ilvl="1" w:tplc="04090019">
+      <w:start w:val="1"/>
+      <w:numFmt w:val="lowerLetter"/>
+      <w:lvlText w:val="%2."/>
+      <w:lvlJc w:val="left"/>
+      <w:pPr>
+        <w:ind w:left="1440" w:hanging="360"/>
+      </w:pPr>
+    </w:lvl>
+    <w:lvl w:ilvl="2" w:tplc="0409001B" w:tentative="1">
+      <w:start w:val="1"/>
+      <w:numFmt w:val="lowerRoman"/>
+      <w:lvlText w:val="%3."/>
+      <w:lvlJc w:val="right"/>
+      <w:pPr>
+        <w:ind w:left="2160" w:hanging="180"/>
+      </w:pPr>
+    </w:lvl>
+    <w:lvl w:ilvl="3" w:tplc="0409000F" w:tentative="1">
+      <w:start w:val="1"/>
+      <w:numFmt w:val="decimal"/>
+      <w:lvlText w:val="%4."/>
+      <w:lvlJc w:val="left"/>
+      <w:pPr>
+        <w:ind w:left="2880" w:hanging="360"/>
+      </w:pPr>
+    </w:lvl>
+    <w:lvl w:ilvl="4" w:tplc="04090019" w:tentative="1">
+      <w:start w:val="1"/>
+      <w:numFmt w:val="lowerLetter"/>
+      <w:lvlText w:val="%5."/>
+      <w:lvlJc w:val="left"/>
+      <w:pPr>
+        <w:ind w:left="3600" w:hanging="360"/>
+      </w:pPr>
+    </w:lvl>
+    <w:lvl w:ilvl="5" w:tplc="0409001B" w:tentative="1">
+      <w:start w:val="1"/>
+      <w:numFmt w:val="lowerRoman"/>
+      <w:lvlText w:val="%6."/>
+      <w:lvlJc w:val="right"/>
+      <w:pPr>
+        <w:ind w:left="4320" w:hanging="180"/>
+      </w:pPr>
+    </w:lvl>
+    <w:lvl w:ilvl="6" w:tplc="0409000F" w:tentative="1">
+      <w:start w:val="1"/>
+      <w:numFmt w:val="decimal"/>
+      <w:lvlText w:val="%7."/>
+      <w:lvlJc w:val="left"/>
+      <w:pPr>
+        <w:ind w:left="5040" w:hanging="360"/>
+      </w:pPr>
+    </w:lvl>
+    <w:lvl w:ilvl="7" w:tplc="04090019" w:tentative="1">
+      <w:start w:val="1"/>
+      <w:numFmt w:val="lowerLetter"/>
+      <w:lvlText w:val="%8."/>
+      <w:lvlJc w:val="left"/>
+      <w:pPr>
+        <w:ind w:left="5760" w:hanging="360"/>
+      </w:pPr>
+    </w:lvl>
+    <w:lvl w:ilvl="8" w:tplc="0409001B" w:tentative="1">
+      <w:start w:val="1"/>
+      <w:numFmt w:val="lowerRoman"/>
+      <w:lvlText w:val="%9."/>
+      <w:lvlJc w:val="right"/>
+      <w:pPr>
+        <w:ind w:left="6480" w:hanging="180"/>
+      </w:pPr>
+    </w:lvl>
+  </w:abstractNum>
+  <w:abstractNum w:abstractNumId="6" w15:restartNumberingAfterBreak="0">
+    <w:nsid w:val="6A4C3E2C"/>
+    <w:multiLevelType w:val="multilevel"/>
+    <w:tmpl w:val="B5E21F2A"/>
+    <w:lvl w:ilvl="0">
+      <w:start w:val="1"/>
+      <w:numFmt w:val="bullet"/>
+      <w:lvlText w:val=""/>
+      <w:lvlJc w:val="left"/>
+      <w:pPr>
+        <w:tabs>
+          <w:tab w:val="num" w:pos="360"/>
+        </w:tabs>
+        <w:ind w:left="360" w:hanging="360"/>
+      </w:pPr>
+      <w:rPr>
+        <w:rFonts w:ascii="Symbol" w:hAnsi="Symbol" w:hint="default"/>
+        <w:sz w:val="20"/>
+      </w:rPr>
+    </w:lvl>
+    <w:lvl w:ilvl="1" w:tentative="1">
+      <w:start w:val="1"/>
+      <w:numFmt w:val="bullet"/>
+      <w:lvlText w:val=""/>
+      <w:lvlJc w:val="left"/>
+      <w:pPr>
+        <w:tabs>
+          <w:tab w:val="num" w:pos="1080"/>
+        </w:tabs>
+        <w:ind w:left="1080" w:hanging="360"/>
+      </w:pPr>
+      <w:rPr>
+        <w:rFonts w:ascii="Symbol" w:hAnsi="Symbol" w:hint="default"/>
+        <w:sz w:val="20"/>
+      </w:rPr>
+    </w:lvl>
+    <w:lvl w:ilvl="2" w:tentative="1">
+      <w:start w:val="1"/>
+      <w:numFmt w:val="bullet"/>
+      <w:lvlText w:val=""/>
+      <w:lvlJc w:val="left"/>
+      <w:pPr>
+        <w:tabs>
+          <w:tab w:val="num" w:pos="1800"/>
+        </w:tabs>
+        <w:ind w:left="1800" w:hanging="360"/>
+      </w:pPr>
+      <w:rPr>
+        <w:rFonts w:ascii="Symbol" w:hAnsi="Symbol" w:hint="default"/>
+        <w:sz w:val="20"/>
+      </w:rPr>
+    </w:lvl>
+    <w:lvl w:ilvl="3" w:tentative="1">
+      <w:start w:val="1"/>
+      <w:numFmt w:val="bullet"/>
+      <w:lvlText w:val=""/>
+      <w:lvlJc w:val="left"/>
+      <w:pPr>
+        <w:tabs>
+          <w:tab w:val="num" w:pos="2520"/>
+        </w:tabs>
+        <w:ind w:left="2520" w:hanging="360"/>
+      </w:pPr>
+      <w:rPr>
+        <w:rFonts w:ascii="Symbol" w:hAnsi="Symbol" w:hint="default"/>
+        <w:sz w:val="20"/>
+      </w:rPr>
+    </w:lvl>
+    <w:lvl w:ilvl="4" w:tentative="1">
+      <w:start w:val="1"/>
+      <w:numFmt w:val="bullet"/>
+      <w:lvlText w:val=""/>
+      <w:lvlJc w:val="left"/>
+      <w:pPr>
+        <w:tabs>
+          <w:tab w:val="num" w:pos="3240"/>
+        </w:tabs>
+        <w:ind w:left="3240" w:hanging="360"/>
+      </w:pPr>
+      <w:rPr>
+        <w:rFonts w:ascii="Symbol" w:hAnsi="Symbol" w:hint="default"/>
+        <w:sz w:val="20"/>
+      </w:rPr>
+    </w:lvl>
+    <w:lvl w:ilvl="5" w:tentative="1">
+      <w:start w:val="1"/>
+      <w:numFmt w:val="bullet"/>
+      <w:lvlText w:val=""/>
+      <w:lvlJc w:val="left"/>
+      <w:pPr>
+        <w:tabs>
+          <w:tab w:val="num" w:pos="3960"/>
+        </w:tabs>
+        <w:ind w:left="3960" w:hanging="360"/>
+      </w:pPr>
+      <w:rPr>
+        <w:rFonts w:ascii="Symbol" w:hAnsi="Symbol" w:hint="default"/>
+        <w:sz w:val="20"/>
+      </w:rPr>
+    </w:lvl>
+    <w:lvl w:ilvl="6" w:tentative="1">
+      <w:start w:val="1"/>
+      <w:numFmt w:val="bullet"/>
+      <w:lvlText w:val=""/>
+      <w:lvlJc w:val="left"/>
+      <w:pPr>
+        <w:tabs>
+          <w:tab w:val="num" w:pos="4680"/>
+        </w:tabs>
+        <w:ind w:left="4680" w:hanging="360"/>
+      </w:pPr>
+      <w:rPr>
+        <w:rFonts w:ascii="Symbol" w:hAnsi="Symbol" w:hint="default"/>
+        <w:sz w:val="20"/>
+      </w:rPr>
+    </w:lvl>
+    <w:lvl w:ilvl="7" w:tentative="1">
+      <w:start w:val="1"/>
+      <w:numFmt w:val="bullet"/>
+      <w:lvlText w:val=""/>
+      <w:lvlJc w:val="left"/>
+      <w:pPr>
+        <w:tabs>
+          <w:tab w:val="num" w:pos="5400"/>
+        </w:tabs>
+        <w:ind w:left="5400" w:hanging="360"/>
+      </w:pPr>
+      <w:rPr>
+        <w:rFonts w:ascii="Symbol" w:hAnsi="Symbol" w:hint="default"/>
+        <w:sz w:val="20"/>
+      </w:rPr>
+    </w:lvl>
+    <w:lvl w:ilvl="8" w:tentative="1">
+      <w:start w:val="1"/>
+      <w:numFmt w:val="bullet"/>
+      <w:lvlText w:val=""/>
+      <w:lvlJc w:val="left"/>
+      <w:pPr>
+        <w:tabs>
+          <w:tab w:val="num" w:pos="6120"/>
+        </w:tabs>
+        <w:ind w:left="6120" w:hanging="360"/>
+      </w:pPr>
+      <w:rPr>
+        <w:rFonts w:ascii="Symbol" w:hAnsi="Symbol" w:hint="default"/>
+        <w:sz w:val="20"/>
+      </w:rPr>
+    </w:lvl>
+  </w:abstractNum>
+  <w:num w:numId="1">
+    <w:abstractNumId w:val="4"/>
+  </w:num>
+  <w:num w:numId="2">
+    <w:abstractNumId w:val="5"/>
+  </w:num>
+  <w:num w:numId="3">
+    <w:abstractNumId w:val="2"/>
+  </w:num>
+  <w:num w:numId="4">
+    <w:abstractNumId w:val="6"/>
+  </w:num>
+  <w:num w:numId="5">
+    <w:abstractNumId w:val="0"/>
+  </w:num>
+  <w:num w:numId="6">
+    <w:abstractNumId w:val="3"/>
+  </w:num>
+  <w:num w:numId="7">
+    <w:abstractNumId w:val="1"/>
+  </w:num>
+</w:numbering>
 </file>
 
 <file path=word/styles.xml><?xml version="1.0" encoding="utf-8"?>
@@ -997,6 +3581,48 @@
     <w:name w:val="Normal"/>
     <w:qFormat/>
   </w:style>
+  <w:style w:type="paragraph" w:styleId="Heading3">
+    <w:name w:val="heading 3"/>
+    <w:basedOn w:val="Normal"/>
+    <w:next w:val="Normal"/>
+    <w:link w:val="Heading3Char"/>
+    <w:uiPriority w:val="9"/>
+    <w:semiHidden/>
+    <w:unhideWhenUsed/>
+    <w:qFormat/>
+    <w:rsid w:val="00F114F5"/>
+    <w:pPr>
+      <w:keepNext/>
+      <w:keepLines/>
+      <w:spacing w:before="40" w:after="0"/>
+      <w:outlineLvl w:val="2"/>
+    </w:pPr>
+    <w:rPr>
+      <w:rFonts w:asciiTheme="majorHAnsi" w:eastAsiaTheme="majorEastAsia" w:hAnsiTheme="majorHAnsi" w:cstheme="majorBidi"/>
+      <w:color w:val="1F3763" w:themeColor="accent1" w:themeShade="7F"/>
+      <w:sz w:val="24"/>
+      <w:szCs w:val="24"/>
+    </w:rPr>
+  </w:style>
+  <w:style w:type="paragraph" w:styleId="Heading4">
+    <w:name w:val="heading 4"/>
+    <w:basedOn w:val="Normal"/>
+    <w:link w:val="Heading4Char"/>
+    <w:uiPriority w:val="9"/>
+    <w:qFormat/>
+    <w:rsid w:val="00293E67"/>
+    <w:pPr>
+      <w:spacing w:before="100" w:beforeAutospacing="1" w:after="100" w:afterAutospacing="1" w:line="240" w:lineRule="auto"/>
+      <w:outlineLvl w:val="3"/>
+    </w:pPr>
+    <w:rPr>
+      <w:rFonts w:ascii="Times New Roman" w:eastAsia="Times New Roman" w:hAnsi="Times New Roman" w:cs="Times New Roman"/>
+      <w:b/>
+      <w:bCs/>
+      <w:sz w:val="24"/>
+      <w:szCs w:val="24"/>
+    </w:rPr>
+  </w:style>
   <w:style w:type="character" w:default="1" w:styleId="DefaultParagraphFont">
     <w:name w:val="Default Paragraph Font"/>
     <w:uiPriority w:val="1"/>
@@ -1068,6 +3694,72 @@
     <w:rPr>
       <w:color w:val="954F72" w:themeColor="followedHyperlink"/>
       <w:u w:val="single"/>
+    </w:rPr>
+  </w:style>
+  <w:style w:type="paragraph" w:styleId="ListParagraph">
+    <w:name w:val="List Paragraph"/>
+    <w:basedOn w:val="Normal"/>
+    <w:uiPriority w:val="34"/>
+    <w:qFormat/>
+    <w:rsid w:val="005854D4"/>
+    <w:pPr>
+      <w:ind w:left="720"/>
+      <w:contextualSpacing/>
+    </w:pPr>
+  </w:style>
+  <w:style w:type="character" w:customStyle="1" w:styleId="Heading4Char">
+    <w:name w:val="Heading 4 Char"/>
+    <w:basedOn w:val="DefaultParagraphFont"/>
+    <w:link w:val="Heading4"/>
+    <w:uiPriority w:val="9"/>
+    <w:rsid w:val="00293E67"/>
+    <w:rPr>
+      <w:rFonts w:ascii="Times New Roman" w:eastAsia="Times New Roman" w:hAnsi="Times New Roman" w:cs="Times New Roman"/>
+      <w:b/>
+      <w:bCs/>
+      <w:sz w:val="24"/>
+      <w:szCs w:val="24"/>
+    </w:rPr>
+  </w:style>
+  <w:style w:type="character" w:styleId="Strong">
+    <w:name w:val="Strong"/>
+    <w:basedOn w:val="DefaultParagraphFont"/>
+    <w:uiPriority w:val="22"/>
+    <w:qFormat/>
+    <w:rsid w:val="00293E67"/>
+    <w:rPr>
+      <w:b/>
+      <w:bCs/>
+    </w:rPr>
+  </w:style>
+  <w:style w:type="paragraph" w:styleId="NormalWeb">
+    <w:name w:val="Normal (Web)"/>
+    <w:basedOn w:val="Normal"/>
+    <w:uiPriority w:val="99"/>
+    <w:semiHidden/>
+    <w:unhideWhenUsed/>
+    <w:rsid w:val="00293E67"/>
+    <w:pPr>
+      <w:spacing w:before="100" w:beforeAutospacing="1" w:after="100" w:afterAutospacing="1" w:line="240" w:lineRule="auto"/>
+    </w:pPr>
+    <w:rPr>
+      <w:rFonts w:ascii="Times New Roman" w:eastAsia="Times New Roman" w:hAnsi="Times New Roman" w:cs="Times New Roman"/>
+      <w:sz w:val="24"/>
+      <w:szCs w:val="24"/>
+    </w:rPr>
+  </w:style>
+  <w:style w:type="character" w:customStyle="1" w:styleId="Heading3Char">
+    <w:name w:val="Heading 3 Char"/>
+    <w:basedOn w:val="DefaultParagraphFont"/>
+    <w:link w:val="Heading3"/>
+    <w:uiPriority w:val="9"/>
+    <w:semiHidden/>
+    <w:rsid w:val="00F114F5"/>
+    <w:rPr>
+      <w:rFonts w:asciiTheme="majorHAnsi" w:eastAsiaTheme="majorEastAsia" w:hAnsiTheme="majorHAnsi" w:cstheme="majorBidi"/>
+      <w:color w:val="1F3763" w:themeColor="accent1" w:themeShade="7F"/>
+      <w:sz w:val="24"/>
+      <w:szCs w:val="24"/>
     </w:rPr>
   </w:style>
 </w:styles>

</xml_diff>